<commit_message>
report and results table added
</commit_message>
<xml_diff>
--- a/edu/Results/ML Lab.docx
+++ b/edu/Results/ML Lab.docx
@@ -47,9 +47,19 @@
       <w:pPr>
         <w:pStyle w:val="Author"/>
       </w:pPr>
-      <w:r>
-        <w:t>Ekrem Guzelyel</w:t>
-      </w:r>
+      <w:proofErr w:type="spellStart"/>
+      <w:r>
+        <w:t>Ekrem</w:t>
+      </w:r>
+      <w:proofErr w:type="spellEnd"/>
+      <w:r>
+        <w:t xml:space="preserve"> </w:t>
+      </w:r>
+      <w:proofErr w:type="spellStart"/>
+      <w:r>
+        <w:t>Guzelyel</w:t>
+      </w:r>
+      <w:proofErr w:type="spellEnd"/>
       <w:r>
         <w:softHyphen/>
       </w:r>
@@ -111,12 +121,20 @@
       </w:r>
     </w:p>
     <w:p>
+      <w:pPr>
+        <w:jc w:val="both"/>
+      </w:pPr>
       <w:r>
         <w:t xml:space="preserve">Data means prediction power. However, sometimes you can’t have enough data only with human sources. </w:t>
       </w:r>
       <w:r>
         <w:t>In order to classify movie reviews by IMDB, we use EDUs. Naturally, labeling all EDUs by hand consumes too much valuable time. Our job as Undergraduate Research Assistants at ML Lab at IIT is to build an efficient model that predicts the labels for the EDUs. This way we would be able to have a bigger dataset to train the actual text classification model. Tasks include:</w:t>
       </w:r>
+    </w:p>
+    <w:p>
+      <w:pPr>
+        <w:jc w:val="both"/>
+      </w:pPr>
     </w:p>
     <w:p>
       <w:pPr>
@@ -147,6 +165,9 @@
       </w:r>
     </w:p>
     <w:p>
+      <w:pPr>
+        <w:jc w:val="both"/>
+      </w:pPr>
       <w:r>
         <w:t>I have used 7</w:t>
       </w:r>
@@ -226,13 +247,13 @@
         <w:t xml:space="preserve">Stacked LSTM, </w:t>
       </w:r>
       <w:r>
-        <w:t>LSTM</w:t>
-      </w:r>
-      <w:r>
-        <w:t xml:space="preserve"> on top of </w:t>
+        <w:t xml:space="preserve">LSTM on top of </w:t>
       </w:r>
       <w:r>
         <w:t xml:space="preserve">Convolutional Neural Networks (CNN), </w:t>
+      </w:r>
+      <w:r>
+        <w:t xml:space="preserve">and </w:t>
       </w:r>
       <w:r>
         <w:t>G</w:t>
@@ -259,24 +280,31 @@
         <w:jc w:val="center"/>
       </w:pPr>
       <w:r>
-        <w:t>“</w:t>
-      </w:r>
-      <w:r>
-        <w:t>Try every combination. One will behave better.</w:t>
-      </w:r>
-      <w:r>
-        <w:t xml:space="preserve">” </w:t>
-      </w:r>
-      <w:r>
-        <w:t>–</w:t>
-      </w:r>
+        <w:t xml:space="preserve">“Try every combination. One will behave better.” – </w:t>
+      </w:r>
+      <w:proofErr w:type="spellStart"/>
+      <w:r>
+        <w:t>Anneke</w:t>
+      </w:r>
+      <w:proofErr w:type="spellEnd"/>
       <w:r>
         <w:t xml:space="preserve"> </w:t>
       </w:r>
-      <w:r>
-        <w:t>Anneke Soraya Hidayat</w:t>
-      </w:r>
-    </w:p>
+      <w:proofErr w:type="spellStart"/>
+      <w:r>
+        <w:t>Soraya</w:t>
+      </w:r>
+      <w:proofErr w:type="spellEnd"/>
+      <w:r>
+        <w:t xml:space="preserve"> </w:t>
+      </w:r>
+      <w:proofErr w:type="spellStart"/>
+      <w:r>
+        <w:t>Hidayat</w:t>
+      </w:r>
+      <w:proofErr w:type="spellEnd"/>
+    </w:p>
+    <w:p/>
     <w:p>
       <w:r>
         <w:t>We expect one model to give a better accuracy than the baseline LR model.</w:t>
@@ -290,9 +318,9 @@
         <w:tblCaption w:val="Content table"/>
       </w:tblPr>
       <w:tblGrid>
-        <w:gridCol w:w="2520"/>
-        <w:gridCol w:w="3690"/>
-        <w:gridCol w:w="3352"/>
+        <w:gridCol w:w="2411"/>
+        <w:gridCol w:w="3619"/>
+        <w:gridCol w:w="3532"/>
       </w:tblGrid>
       <w:tr>
         <w:trPr>
@@ -301,16 +329,17 @@
         <w:tc>
           <w:tcPr>
             <w:cnfStyle w:val="001000000000" w:firstRow="0" w:lastRow="0" w:firstColumn="1" w:lastColumn="0" w:oddVBand="0" w:evenVBand="0" w:oddHBand="0" w:evenHBand="0" w:firstRowFirstColumn="0" w:firstRowLastColumn="0" w:lastRowFirstColumn="0" w:lastRowLastColumn="0"/>
-            <w:tcW w:w="2520" w:type="dxa"/>
+            <w:tcW w:w="2411" w:type="dxa"/>
           </w:tcPr>
           <w:p/>
         </w:tc>
         <w:tc>
           <w:tcPr>
-            <w:tcW w:w="3690" w:type="dxa"/>
+            <w:tcW w:w="3619" w:type="dxa"/>
           </w:tcPr>
           <w:p>
             <w:pPr>
+              <w:jc w:val="center"/>
               <w:cnfStyle w:val="100000000000" w:firstRow="1" w:lastRow="0" w:firstColumn="0" w:lastColumn="0" w:oddVBand="0" w:evenVBand="0" w:oddHBand="0" w:evenHBand="0" w:firstRowFirstColumn="0" w:firstRowLastColumn="0" w:lastRowFirstColumn="0" w:lastRowLastColumn="0"/>
             </w:pPr>
             <w:r>
@@ -320,10 +349,11 @@
         </w:tc>
         <w:tc>
           <w:tcPr>
-            <w:tcW w:w="3352" w:type="dxa"/>
+            <w:tcW w:w="3532" w:type="dxa"/>
           </w:tcPr>
           <w:p>
             <w:pPr>
+              <w:jc w:val="center"/>
               <w:cnfStyle w:val="100000000000" w:firstRow="1" w:lastRow="0" w:firstColumn="0" w:lastColumn="0" w:oddVBand="0" w:evenVBand="0" w:oddHBand="0" w:evenHBand="0" w:firstRowFirstColumn="0" w:firstRowLastColumn="0" w:lastRowFirstColumn="0" w:lastRowLastColumn="0"/>
             </w:pPr>
             <w:r>
@@ -336,7 +366,7 @@
         <w:tc>
           <w:tcPr>
             <w:cnfStyle w:val="001000000000" w:firstRow="0" w:lastRow="0" w:firstColumn="1" w:lastColumn="0" w:oddVBand="0" w:evenVBand="0" w:oddHBand="0" w:evenHBand="0" w:firstRowFirstColumn="0" w:firstRowLastColumn="0" w:lastRowFirstColumn="0" w:lastRowLastColumn="0"/>
-            <w:tcW w:w="2520" w:type="dxa"/>
+            <w:tcW w:w="2411" w:type="dxa"/>
           </w:tcPr>
           <w:p>
             <w:r>
@@ -344,66 +374,43 @@
             </w:r>
           </w:p>
         </w:tc>
-        <w:sdt>
-          <w:sdtPr>
-            <w:id w:val="-91939099"/>
-            <w:placeholder>
-              <w:docPart w:val="2A11A78E7E1DE448A2C190D02EAE2052"/>
-            </w:placeholder>
-            <w:temporary/>
-            <w:showingPlcHdr/>
-            <w15:appearance w15:val="hidden"/>
-          </w:sdtPr>
-          <w:sdtEndPr/>
-          <w:sdtContent>
-            <w:tc>
-              <w:tcPr>
-                <w:tcW w:w="3690" w:type="dxa"/>
-              </w:tcPr>
-              <w:p>
-                <w:pPr>
-                  <w:cnfStyle w:val="000000000000" w:firstRow="0" w:lastRow="0" w:firstColumn="0" w:lastColumn="0" w:oddVBand="0" w:evenVBand="0" w:oddHBand="0" w:evenHBand="0" w:firstRowFirstColumn="0" w:firstRowLastColumn="0" w:lastRowFirstColumn="0" w:lastRowLastColumn="0"/>
-                </w:pPr>
-                <w:r>
-                  <w:t>Text</w:t>
-                </w:r>
-              </w:p>
-            </w:tc>
-          </w:sdtContent>
-        </w:sdt>
-        <w:sdt>
-          <w:sdtPr>
-            <w:id w:val="1315679772"/>
-            <w:placeholder>
-              <w:docPart w:val="063C9D2B35C13E46B8CB3463E9FDB9C1"/>
-            </w:placeholder>
-            <w:temporary/>
-            <w:showingPlcHdr/>
-            <w15:appearance w15:val="hidden"/>
-          </w:sdtPr>
-          <w:sdtEndPr/>
-          <w:sdtContent>
-            <w:tc>
-              <w:tcPr>
-                <w:tcW w:w="3352" w:type="dxa"/>
-              </w:tcPr>
-              <w:p>
-                <w:pPr>
-                  <w:cnfStyle w:val="000000000000" w:firstRow="0" w:lastRow="0" w:firstColumn="0" w:lastColumn="0" w:oddVBand="0" w:evenVBand="0" w:oddHBand="0" w:evenHBand="0" w:firstRowFirstColumn="0" w:firstRowLastColumn="0" w:lastRowFirstColumn="0" w:lastRowLastColumn="0"/>
-                </w:pPr>
-                <w:r>
-                  <w:t>123.45</w:t>
-                </w:r>
-              </w:p>
-            </w:tc>
-          </w:sdtContent>
-        </w:sdt>
+        <w:tc>
+          <w:tcPr>
+            <w:tcW w:w="3619" w:type="dxa"/>
+          </w:tcPr>
+          <w:p>
+            <w:pPr>
+              <w:jc w:val="center"/>
+              <w:cnfStyle w:val="000000000000" w:firstRow="0" w:lastRow="0" w:firstColumn="0" w:lastColumn="0" w:oddVBand="0" w:evenVBand="0" w:oddHBand="0" w:evenHBand="0" w:firstRowFirstColumn="0" w:firstRowLastColumn="0" w:lastRowFirstColumn="0" w:lastRowLastColumn="0"/>
+            </w:pPr>
+            <w:r>
+              <w:t>0.884</w:t>
+            </w:r>
+            <w:r>
+              <w:t>7</w:t>
+            </w:r>
+          </w:p>
+        </w:tc>
+        <w:tc>
+          <w:tcPr>
+            <w:tcW w:w="3532" w:type="dxa"/>
+          </w:tcPr>
+          <w:p>
+            <w:pPr>
+              <w:jc w:val="center"/>
+              <w:cnfStyle w:val="000000000000" w:firstRow="0" w:lastRow="0" w:firstColumn="0" w:lastColumn="0" w:oddVBand="0" w:evenVBand="0" w:oddHBand="0" w:evenHBand="0" w:firstRowFirstColumn="0" w:firstRowLastColumn="0" w:lastRowFirstColumn="0" w:lastRowLastColumn="0"/>
+            </w:pPr>
+            <w:r>
+              <w:t>0.7636</w:t>
+            </w:r>
+          </w:p>
+        </w:tc>
       </w:tr>
       <w:tr>
         <w:tc>
           <w:tcPr>
             <w:cnfStyle w:val="001000000000" w:firstRow="0" w:lastRow="0" w:firstColumn="1" w:lastColumn="0" w:oddVBand="0" w:evenVBand="0" w:oddHBand="0" w:evenHBand="0" w:firstRowFirstColumn="0" w:firstRowLastColumn="0" w:lastRowFirstColumn="0" w:lastRowLastColumn="0"/>
-            <w:tcW w:w="2520" w:type="dxa"/>
+            <w:tcW w:w="2411" w:type="dxa"/>
           </w:tcPr>
           <w:p>
             <w:r>
@@ -411,66 +418,43 @@
             </w:r>
           </w:p>
         </w:tc>
-        <w:sdt>
-          <w:sdtPr>
-            <w:id w:val="-1841530532"/>
-            <w:placeholder>
-              <w:docPart w:val="3F8D21FDBA24ED4DA7F6649BA76B8310"/>
-            </w:placeholder>
-            <w:temporary/>
-            <w:showingPlcHdr/>
-            <w15:appearance w15:val="hidden"/>
-          </w:sdtPr>
-          <w:sdtEndPr/>
-          <w:sdtContent>
-            <w:tc>
-              <w:tcPr>
-                <w:tcW w:w="3690" w:type="dxa"/>
-              </w:tcPr>
-              <w:p>
-                <w:pPr>
-                  <w:cnfStyle w:val="000000000000" w:firstRow="0" w:lastRow="0" w:firstColumn="0" w:lastColumn="0" w:oddVBand="0" w:evenVBand="0" w:oddHBand="0" w:evenHBand="0" w:firstRowFirstColumn="0" w:firstRowLastColumn="0" w:lastRowFirstColumn="0" w:lastRowLastColumn="0"/>
-                </w:pPr>
-                <w:r>
-                  <w:t>Text</w:t>
-                </w:r>
-              </w:p>
-            </w:tc>
-          </w:sdtContent>
-        </w:sdt>
-        <w:sdt>
-          <w:sdtPr>
-            <w:id w:val="-800923244"/>
-            <w:placeholder>
-              <w:docPart w:val="1A27AC63AB10114C8384571BCCC33B72"/>
-            </w:placeholder>
-            <w:temporary/>
-            <w:showingPlcHdr/>
-            <w15:appearance w15:val="hidden"/>
-          </w:sdtPr>
-          <w:sdtEndPr/>
-          <w:sdtContent>
-            <w:tc>
-              <w:tcPr>
-                <w:tcW w:w="3352" w:type="dxa"/>
-              </w:tcPr>
-              <w:p>
-                <w:pPr>
-                  <w:cnfStyle w:val="000000000000" w:firstRow="0" w:lastRow="0" w:firstColumn="0" w:lastColumn="0" w:oddVBand="0" w:evenVBand="0" w:oddHBand="0" w:evenHBand="0" w:firstRowFirstColumn="0" w:firstRowLastColumn="0" w:lastRowFirstColumn="0" w:lastRowLastColumn="0"/>
-                </w:pPr>
-                <w:r>
-                  <w:t>123.45</w:t>
-                </w:r>
-              </w:p>
-            </w:tc>
-          </w:sdtContent>
-        </w:sdt>
+        <w:tc>
+          <w:tcPr>
+            <w:tcW w:w="3619" w:type="dxa"/>
+          </w:tcPr>
+          <w:p>
+            <w:pPr>
+              <w:jc w:val="center"/>
+              <w:cnfStyle w:val="000000000000" w:firstRow="0" w:lastRow="0" w:firstColumn="0" w:lastColumn="0" w:oddVBand="0" w:evenVBand="0" w:oddHBand="0" w:evenHBand="0" w:firstRowFirstColumn="0" w:firstRowLastColumn="0" w:lastRowFirstColumn="0" w:lastRowLastColumn="0"/>
+            </w:pPr>
+            <w:r>
+              <w:t>0.9401</w:t>
+            </w:r>
+          </w:p>
+        </w:tc>
+        <w:tc>
+          <w:tcPr>
+            <w:tcW w:w="3532" w:type="dxa"/>
+          </w:tcPr>
+          <w:p>
+            <w:pPr>
+              <w:jc w:val="center"/>
+              <w:cnfStyle w:val="000000000000" w:firstRow="0" w:lastRow="0" w:firstColumn="0" w:lastColumn="0" w:oddVBand="0" w:evenVBand="0" w:oddHBand="0" w:evenHBand="0" w:firstRowFirstColumn="0" w:firstRowLastColumn="0" w:lastRowFirstColumn="0" w:lastRowLastColumn="0"/>
+            </w:pPr>
+            <w:r>
+              <w:t>0.795</w:t>
+            </w:r>
+            <w:r>
+              <w:t>5</w:t>
+            </w:r>
+          </w:p>
+        </w:tc>
       </w:tr>
       <w:tr>
         <w:tc>
           <w:tcPr>
             <w:cnfStyle w:val="001000000000" w:firstRow="0" w:lastRow="0" w:firstColumn="1" w:lastColumn="0" w:oddVBand="0" w:evenVBand="0" w:oddHBand="0" w:evenHBand="0" w:firstRowFirstColumn="0" w:firstRowLastColumn="0" w:lastRowFirstColumn="0" w:lastRowLastColumn="0"/>
-            <w:tcW w:w="2520" w:type="dxa"/>
+            <w:tcW w:w="2411" w:type="dxa"/>
           </w:tcPr>
           <w:p>
             <w:r>
@@ -478,40 +462,32 @@
             </w:r>
           </w:p>
         </w:tc>
-        <w:sdt>
-          <w:sdtPr>
-            <w:id w:val="-1678109572"/>
-            <w:placeholder>
-              <w:docPart w:val="43F04628043FB44BA01FB31377FBA257"/>
-            </w:placeholder>
-            <w:temporary/>
-            <w:showingPlcHdr/>
-            <w15:appearance w15:val="hidden"/>
-          </w:sdtPr>
-          <w:sdtContent>
-            <w:tc>
-              <w:tcPr>
-                <w:tcW w:w="3690" w:type="dxa"/>
-              </w:tcPr>
-              <w:p>
-                <w:pPr>
-                  <w:cnfStyle w:val="000000000000" w:firstRow="0" w:lastRow="0" w:firstColumn="0" w:lastColumn="0" w:oddVBand="0" w:evenVBand="0" w:oddHBand="0" w:evenHBand="0" w:firstRowFirstColumn="0" w:firstRowLastColumn="0" w:lastRowFirstColumn="0" w:lastRowLastColumn="0"/>
-                </w:pPr>
-                <w:r>
-                  <w:t>Text</w:t>
-                </w:r>
-              </w:p>
-            </w:tc>
-          </w:sdtContent>
-        </w:sdt>
         <w:tc>
           <w:tcPr>
-            <w:tcW w:w="3352" w:type="dxa"/>
+            <w:tcW w:w="3619" w:type="dxa"/>
           </w:tcPr>
           <w:p>
             <w:pPr>
+              <w:jc w:val="center"/>
               <w:cnfStyle w:val="000000000000" w:firstRow="0" w:lastRow="0" w:firstColumn="0" w:lastColumn="0" w:oddVBand="0" w:evenVBand="0" w:oddHBand="0" w:evenHBand="0" w:firstRowFirstColumn="0" w:firstRowLastColumn="0" w:lastRowFirstColumn="0" w:lastRowLastColumn="0"/>
             </w:pPr>
+            <w:r>
+              <w:t>0.8392</w:t>
+            </w:r>
+          </w:p>
+        </w:tc>
+        <w:tc>
+          <w:tcPr>
+            <w:tcW w:w="3532" w:type="dxa"/>
+          </w:tcPr>
+          <w:p>
+            <w:pPr>
+              <w:jc w:val="center"/>
+              <w:cnfStyle w:val="000000000000" w:firstRow="0" w:lastRow="0" w:firstColumn="0" w:lastColumn="0" w:oddVBand="0" w:evenVBand="0" w:oddHBand="0" w:evenHBand="0" w:firstRowFirstColumn="0" w:firstRowLastColumn="0" w:lastRowFirstColumn="0" w:lastRowLastColumn="0"/>
+            </w:pPr>
+            <w:r>
+              <w:t>0.7530</w:t>
+            </w:r>
           </w:p>
         </w:tc>
       </w:tr>
@@ -519,7 +495,7 @@
         <w:tc>
           <w:tcPr>
             <w:cnfStyle w:val="001000000000" w:firstRow="0" w:lastRow="0" w:firstColumn="1" w:lastColumn="0" w:oddVBand="0" w:evenVBand="0" w:oddHBand="0" w:evenHBand="0" w:firstRowFirstColumn="0" w:firstRowLastColumn="0" w:lastRowFirstColumn="0" w:lastRowLastColumn="0"/>
-            <w:tcW w:w="2520" w:type="dxa"/>
+            <w:tcW w:w="2411" w:type="dxa"/>
           </w:tcPr>
           <w:p>
             <w:r>
@@ -529,42 +505,30 @@
         </w:tc>
         <w:tc>
           <w:tcPr>
-            <w:tcW w:w="3690" w:type="dxa"/>
+            <w:tcW w:w="3619" w:type="dxa"/>
           </w:tcPr>
           <w:p>
             <w:pPr>
-              <w:ind w:left="0"/>
+              <w:jc w:val="center"/>
               <w:cnfStyle w:val="000000000000" w:firstRow="0" w:lastRow="0" w:firstColumn="0" w:lastColumn="0" w:oddVBand="0" w:evenVBand="0" w:oddHBand="0" w:evenHBand="0" w:firstRowFirstColumn="0" w:firstRowLastColumn="0" w:lastRowFirstColumn="0" w:lastRowLastColumn="0"/>
             </w:pPr>
             <w:r>
-              <w:t xml:space="preserve">      </w:t>
+              <w:t>0.8880</w:t>
             </w:r>
-            <w:sdt>
-              <w:sdtPr>
-                <w:id w:val="1142621795"/>
-                <w:placeholder>
-                  <w:docPart w:val="AEAEB3528F2C354580AE687A6BDDF9FF"/>
-                </w:placeholder>
-                <w:temporary/>
-                <w:showingPlcHdr/>
-                <w15:appearance w15:val="hidden"/>
-              </w:sdtPr>
-              <w:sdtContent>
-                <w:r>
-                  <w:t>Text</w:t>
-                </w:r>
-              </w:sdtContent>
-            </w:sdt>
           </w:p>
         </w:tc>
         <w:tc>
           <w:tcPr>
-            <w:tcW w:w="3352" w:type="dxa"/>
+            <w:tcW w:w="3532" w:type="dxa"/>
           </w:tcPr>
           <w:p>
             <w:pPr>
+              <w:jc w:val="center"/>
               <w:cnfStyle w:val="000000000000" w:firstRow="0" w:lastRow="0" w:firstColumn="0" w:lastColumn="0" w:oddVBand="0" w:evenVBand="0" w:oddHBand="0" w:evenHBand="0" w:firstRowFirstColumn="0" w:firstRowLastColumn="0" w:lastRowFirstColumn="0" w:lastRowLastColumn="0"/>
             </w:pPr>
+            <w:r>
+              <w:t>0.6438</w:t>
+            </w:r>
           </w:p>
         </w:tc>
       </w:tr>
@@ -572,51 +536,46 @@
         <w:tc>
           <w:tcPr>
             <w:cnfStyle w:val="001000000000" w:firstRow="0" w:lastRow="0" w:firstColumn="1" w:lastColumn="0" w:oddVBand="0" w:evenVBand="0" w:oddHBand="0" w:evenHBand="0" w:firstRowFirstColumn="0" w:firstRowLastColumn="0" w:lastRowFirstColumn="0" w:lastRowLastColumn="0"/>
-            <w:tcW w:w="2520" w:type="dxa"/>
+            <w:tcW w:w="2411" w:type="dxa"/>
           </w:tcPr>
           <w:p>
             <w:r>
-              <w:t>CNN</w:t>
-            </w:r>
-            <w:r>
-              <w:t>+LSTM</w:t>
+              <w:t>CNN+LSTM</w:t>
             </w:r>
           </w:p>
         </w:tc>
-        <w:sdt>
-          <w:sdtPr>
-            <w:id w:val="577402938"/>
-            <w:placeholder>
-              <w:docPart w:val="9963BBC163F20243B31510F26B96F8A1"/>
-            </w:placeholder>
-            <w:temporary/>
-            <w:showingPlcHdr/>
-            <w15:appearance w15:val="hidden"/>
-          </w:sdtPr>
-          <w:sdtContent>
-            <w:tc>
-              <w:tcPr>
-                <w:tcW w:w="3690" w:type="dxa"/>
-              </w:tcPr>
-              <w:p>
-                <w:pPr>
-                  <w:cnfStyle w:val="000000000000" w:firstRow="0" w:lastRow="0" w:firstColumn="0" w:lastColumn="0" w:oddVBand="0" w:evenVBand="0" w:oddHBand="0" w:evenHBand="0" w:firstRowFirstColumn="0" w:firstRowLastColumn="0" w:lastRowFirstColumn="0" w:lastRowLastColumn="0"/>
-                </w:pPr>
-                <w:r>
-                  <w:t>Text</w:t>
-                </w:r>
-              </w:p>
-            </w:tc>
-          </w:sdtContent>
-        </w:sdt>
         <w:tc>
           <w:tcPr>
-            <w:tcW w:w="3352" w:type="dxa"/>
+            <w:tcW w:w="3619" w:type="dxa"/>
           </w:tcPr>
           <w:p>
             <w:pPr>
+              <w:jc w:val="center"/>
               <w:cnfStyle w:val="000000000000" w:firstRow="0" w:lastRow="0" w:firstColumn="0" w:lastColumn="0" w:oddVBand="0" w:evenVBand="0" w:oddHBand="0" w:evenHBand="0" w:firstRowFirstColumn="0" w:firstRowLastColumn="0" w:lastRowFirstColumn="0" w:lastRowLastColumn="0"/>
             </w:pPr>
+            <w:r>
+              <w:t>0.90</w:t>
+            </w:r>
+            <w:r>
+              <w:t>40</w:t>
+            </w:r>
+          </w:p>
+        </w:tc>
+        <w:tc>
+          <w:tcPr>
+            <w:tcW w:w="3532" w:type="dxa"/>
+          </w:tcPr>
+          <w:p>
+            <w:pPr>
+              <w:jc w:val="center"/>
+              <w:cnfStyle w:val="000000000000" w:firstRow="0" w:lastRow="0" w:firstColumn="0" w:lastColumn="0" w:oddVBand="0" w:evenVBand="0" w:oddHBand="0" w:evenHBand="0" w:firstRowFirstColumn="0" w:firstRowLastColumn="0" w:lastRowFirstColumn="0" w:lastRowLastColumn="0"/>
+            </w:pPr>
+            <w:r>
+              <w:t>0.551</w:t>
+            </w:r>
+            <w:r>
+              <w:t>4</w:t>
+            </w:r>
           </w:p>
         </w:tc>
       </w:tr>
@@ -624,7 +583,7 @@
         <w:tc>
           <w:tcPr>
             <w:cnfStyle w:val="001000000000" w:firstRow="0" w:lastRow="0" w:firstColumn="1" w:lastColumn="0" w:oddVBand="0" w:evenVBand="0" w:oddHBand="0" w:evenHBand="0" w:firstRowFirstColumn="0" w:firstRowLastColumn="0" w:lastRowFirstColumn="0" w:lastRowLastColumn="0"/>
-            <w:tcW w:w="2520" w:type="dxa"/>
+            <w:tcW w:w="2411" w:type="dxa"/>
           </w:tcPr>
           <w:p>
             <w:r>
@@ -632,40 +591,32 @@
             </w:r>
           </w:p>
         </w:tc>
-        <w:sdt>
-          <w:sdtPr>
-            <w:id w:val="1336577852"/>
-            <w:placeholder>
-              <w:docPart w:val="1D95E01EB397DF43B74EFFE1128636D6"/>
-            </w:placeholder>
-            <w:temporary/>
-            <w:showingPlcHdr/>
-            <w15:appearance w15:val="hidden"/>
-          </w:sdtPr>
-          <w:sdtContent>
-            <w:tc>
-              <w:tcPr>
-                <w:tcW w:w="3690" w:type="dxa"/>
-              </w:tcPr>
-              <w:p>
-                <w:pPr>
-                  <w:cnfStyle w:val="000000000000" w:firstRow="0" w:lastRow="0" w:firstColumn="0" w:lastColumn="0" w:oddVBand="0" w:evenVBand="0" w:oddHBand="0" w:evenHBand="0" w:firstRowFirstColumn="0" w:firstRowLastColumn="0" w:lastRowFirstColumn="0" w:lastRowLastColumn="0"/>
-                </w:pPr>
-                <w:r>
-                  <w:t>Text</w:t>
-                </w:r>
-              </w:p>
-            </w:tc>
-          </w:sdtContent>
-        </w:sdt>
         <w:tc>
           <w:tcPr>
-            <w:tcW w:w="3352" w:type="dxa"/>
+            <w:tcW w:w="3619" w:type="dxa"/>
           </w:tcPr>
           <w:p>
             <w:pPr>
+              <w:jc w:val="center"/>
               <w:cnfStyle w:val="000000000000" w:firstRow="0" w:lastRow="0" w:firstColumn="0" w:lastColumn="0" w:oddVBand="0" w:evenVBand="0" w:oddHBand="0" w:evenHBand="0" w:firstRowFirstColumn="0" w:firstRowLastColumn="0" w:lastRowFirstColumn="0" w:lastRowLastColumn="0"/>
             </w:pPr>
+            <w:r>
+              <w:t>0.9400</w:t>
+            </w:r>
+          </w:p>
+        </w:tc>
+        <w:tc>
+          <w:tcPr>
+            <w:tcW w:w="3532" w:type="dxa"/>
+          </w:tcPr>
+          <w:p>
+            <w:pPr>
+              <w:jc w:val="center"/>
+              <w:cnfStyle w:val="000000000000" w:firstRow="0" w:lastRow="0" w:firstColumn="0" w:lastColumn="0" w:oddVBand="0" w:evenVBand="0" w:oddHBand="0" w:evenHBand="0" w:firstRowFirstColumn="0" w:firstRowLastColumn="0" w:lastRowFirstColumn="0" w:lastRowLastColumn="0"/>
+            </w:pPr>
+            <w:r>
+              <w:t>0.6678</w:t>
+            </w:r>
           </w:p>
         </w:tc>
       </w:tr>
@@ -673,7 +624,7 @@
         <w:tc>
           <w:tcPr>
             <w:cnfStyle w:val="001000000000" w:firstRow="0" w:lastRow="0" w:firstColumn="1" w:lastColumn="0" w:oddVBand="0" w:evenVBand="0" w:oddHBand="0" w:evenHBand="0" w:firstRowFirstColumn="0" w:firstRowLastColumn="0" w:lastRowFirstColumn="0" w:lastRowLastColumn="0"/>
-            <w:tcW w:w="2520" w:type="dxa"/>
+            <w:tcW w:w="2411" w:type="dxa"/>
           </w:tcPr>
           <w:p>
             <w:r>
@@ -681,40 +632,32 @@
             </w:r>
           </w:p>
         </w:tc>
-        <w:sdt>
-          <w:sdtPr>
-            <w:id w:val="-1471272737"/>
-            <w:placeholder>
-              <w:docPart w:val="CCBE9626721ED64EB674F930CEB616BC"/>
-            </w:placeholder>
-            <w:temporary/>
-            <w:showingPlcHdr/>
-            <w15:appearance w15:val="hidden"/>
-          </w:sdtPr>
-          <w:sdtContent>
-            <w:tc>
-              <w:tcPr>
-                <w:tcW w:w="3690" w:type="dxa"/>
-              </w:tcPr>
-              <w:p>
-                <w:pPr>
-                  <w:cnfStyle w:val="000000000000" w:firstRow="0" w:lastRow="0" w:firstColumn="0" w:lastColumn="0" w:oddVBand="0" w:evenVBand="0" w:oddHBand="0" w:evenHBand="0" w:firstRowFirstColumn="0" w:firstRowLastColumn="0" w:lastRowFirstColumn="0" w:lastRowLastColumn="0"/>
-                </w:pPr>
-                <w:r>
-                  <w:t>Text</w:t>
-                </w:r>
-              </w:p>
-            </w:tc>
-          </w:sdtContent>
-        </w:sdt>
         <w:tc>
           <w:tcPr>
-            <w:tcW w:w="3352" w:type="dxa"/>
+            <w:tcW w:w="3619" w:type="dxa"/>
           </w:tcPr>
           <w:p>
             <w:pPr>
+              <w:jc w:val="center"/>
               <w:cnfStyle w:val="000000000000" w:firstRow="0" w:lastRow="0" w:firstColumn="0" w:lastColumn="0" w:oddVBand="0" w:evenVBand="0" w:oddHBand="0" w:evenHBand="0" w:firstRowFirstColumn="0" w:firstRowLastColumn="0" w:lastRowFirstColumn="0" w:lastRowLastColumn="0"/>
             </w:pPr>
+            <w:r>
+              <w:t>1.0000</w:t>
+            </w:r>
+          </w:p>
+        </w:tc>
+        <w:tc>
+          <w:tcPr>
+            <w:tcW w:w="3532" w:type="dxa"/>
+          </w:tcPr>
+          <w:p>
+            <w:pPr>
+              <w:jc w:val="center"/>
+              <w:cnfStyle w:val="000000000000" w:firstRow="0" w:lastRow="0" w:firstColumn="0" w:lastColumn="0" w:oddVBand="0" w:evenVBand="0" w:oddHBand="0" w:evenHBand="0" w:firstRowFirstColumn="0" w:firstRowLastColumn="0" w:lastRowFirstColumn="0" w:lastRowLastColumn="0"/>
+            </w:pPr>
+            <w:r>
+              <w:t>0.7220</w:t>
+            </w:r>
           </w:p>
         </w:tc>
       </w:tr>
@@ -730,6 +673,9 @@
       </w:r>
     </w:p>
     <w:p>
+      <w:pPr>
+        <w:jc w:val="both"/>
+      </w:pPr>
       <w:r>
         <w:t>The main metrics for this task is comparing train and test accuracy, along with looking at precision and recall.</w:t>
       </w:r>
@@ -771,20 +717,13 @@
         <w:jc w:val="center"/>
       </w:pPr>
       <w:r>
-        <w:t xml:space="preserve"> </w:t>
-      </w:r>
-      <w:r>
-        <w:t>“</w:t>
-      </w:r>
-      <w:r>
-        <w:t>If you don’t collect any metrics, you’re flying blind. If you collect and focus on too many, they may be obstructing your field of view</w:t>
-      </w:r>
-      <w:r>
-        <w:t xml:space="preserve">.” – </w:t>
-      </w:r>
-      <w:r>
-        <w:t>Scott M. Graffius</w:t>
-      </w:r>
+        <w:t xml:space="preserve"> “If you don’t collect any metrics, you’re flying blind. If you collect and focus on too many, they may be obstructing your field of view.” – Scott M. </w:t>
+      </w:r>
+      <w:proofErr w:type="spellStart"/>
+      <w:r>
+        <w:t>Graffius</w:t>
+      </w:r>
+      <w:proofErr w:type="spellEnd"/>
     </w:p>
     <w:p/>
     <w:p>
@@ -797,31 +736,32 @@
       </w:r>
     </w:p>
     <w:p>
-      <w:r>
-        <w:t xml:space="preserve">We used EDUs that are extracted from IMDB movie review dataset. </w:t>
-      </w:r>
-      <w:bookmarkStart w:id="0" w:name="_GoBack"/>
-      <w:bookmarkEnd w:id="0"/>
-      <w:r>
-        <w:t xml:space="preserve">The main metrics for this task is comparing train and test accuracy, along with looking at precision and recall. </w:t>
-      </w:r>
-      <w:sdt>
-        <w:sdtPr>
-          <w:id w:val="-139350315"/>
-          <w:placeholder>
-            <w:docPart w:val="E16D73CE2086C649A33639F0C4072AFD"/>
-          </w:placeholder>
-          <w:temporary/>
-          <w:showingPlcHdr/>
-          <w15:appearance w15:val="hidden"/>
-        </w:sdtPr>
-        <w:sdtContent>
-          <w:r>
-            <w:t>Want to insert a picture from your files or add a shape, text box, or table? You got it! On the Insert tab of the ribbon, just tap the option you need.</w:t>
-          </w:r>
-        </w:sdtContent>
-      </w:sdt>
-    </w:p>
+      <w:pPr>
+        <w:jc w:val="both"/>
+      </w:pPr>
+      <w:r>
+        <w:t>We used EDUs that are extracted from IMDB movie review dataset.</w:t>
+      </w:r>
+      <w:r>
+        <w:t xml:space="preserve"> </w:t>
+      </w:r>
+      <w:r>
+        <w:t>EDU can be explained as the smallest parts of the sentence that by itself make sense. These were in txt format. Hasan refactored the code and the dataset so that they are easy to use and add</w:t>
+      </w:r>
+      <w:r>
+        <w:t xml:space="preserve"> new inputs</w:t>
+      </w:r>
+      <w:r>
+        <w:t xml:space="preserve">. </w:t>
+      </w:r>
+      <w:r>
+        <w:t>At first we had around 2900 labeled EDUs, whereas only 1900 was either negative or positive. I personally labeled around 1900+ more EDUs.</w:t>
+      </w:r>
+      <w:r>
+        <w:t xml:space="preserve"> In the end we have 5000 EDUs labeled, of which 2000 are positive 2000 are negative, and 1000 is negative.</w:t>
+      </w:r>
+    </w:p>
+    <w:p/>
     <w:p>
       <w:pPr>
         <w:pStyle w:val="Quote"/>
@@ -829,17 +769,21 @@
         <w:jc w:val="center"/>
       </w:pPr>
       <w:r>
-        <w:t>“</w:t>
-      </w:r>
-      <w:r>
-        <w:t>Looks like we don’t have enough data</w:t>
-      </w:r>
-      <w:r>
-        <w:t xml:space="preserve">.” – </w:t>
-      </w:r>
-      <w:r>
-        <w:t>Ekrem Guzelyel</w:t>
-      </w:r>
+        <w:t xml:space="preserve">“Looks like we don’t have enough data.” – </w:t>
+      </w:r>
+      <w:proofErr w:type="spellStart"/>
+      <w:r>
+        <w:t>Ekrem</w:t>
+      </w:r>
+      <w:proofErr w:type="spellEnd"/>
+      <w:r>
+        <w:t xml:space="preserve"> </w:t>
+      </w:r>
+      <w:proofErr w:type="spellStart"/>
+      <w:r>
+        <w:t>Guzelyel</w:t>
+      </w:r>
+      <w:proofErr w:type="spellEnd"/>
     </w:p>
     <w:p>
       <w:pPr>
@@ -850,8 +794,37 @@
       </w:r>
     </w:p>
     <w:p>
+      <w:pPr>
+        <w:jc w:val="both"/>
+      </w:pPr>
       <w:r>
         <w:t xml:space="preserve">Both of the undergraduate students worked separately on their own models. </w:t>
+      </w:r>
+      <w:r>
+        <w:t xml:space="preserve">We met weekly and discussed our progress. We </w:t>
+      </w:r>
+      <w:r>
+        <w:t>collaborate</w:t>
+      </w:r>
+      <w:r>
+        <w:t>d</w:t>
+      </w:r>
+      <w:r>
+        <w:t xml:space="preserve"> with each other</w:t>
+      </w:r>
+      <w:r>
+        <w:t xml:space="preserve"> for labeling and code sharing</w:t>
+      </w:r>
+      <w:r>
+        <w:t xml:space="preserve"> over </w:t>
+      </w:r>
+      <w:proofErr w:type="spellStart"/>
+      <w:r>
+        <w:t>Github</w:t>
+      </w:r>
+      <w:proofErr w:type="spellEnd"/>
+      <w:r>
+        <w:t>.</w:t>
       </w:r>
     </w:p>
     <w:p/>
@@ -862,16 +835,15 @@
         <w:jc w:val="center"/>
       </w:pPr>
       <w:r>
-        <w:t>“</w:t>
-      </w:r>
-      <w:r>
-        <w:t>Did you push your changes to Github?</w:t>
-      </w:r>
-      <w:r>
-        <w:t xml:space="preserve">” – </w:t>
-      </w:r>
-      <w:r>
-        <w:t>Syed Hasan Rizvi</w:t>
+        <w:t xml:space="preserve">“Did you push your changes to </w:t>
+      </w:r>
+      <w:proofErr w:type="spellStart"/>
+      <w:r>
+        <w:t>Github</w:t>
+      </w:r>
+      <w:proofErr w:type="spellEnd"/>
+      <w:r>
+        <w:t>?” – Syed Hasan Rizvi</w:t>
       </w:r>
     </w:p>
     <w:p>
@@ -881,52 +853,70 @@
         <w:jc w:val="center"/>
       </w:pPr>
       <w:r>
-        <w:t>“</w:t>
-      </w:r>
-      <w:r>
-        <w:t>No.</w:t>
-      </w:r>
-      <w:r>
-        <w:t xml:space="preserve">” – </w:t>
-      </w:r>
-      <w:r>
-        <w:t>Ekrem Guzelyel</w:t>
-      </w:r>
+        <w:t xml:space="preserve">“No.” – </w:t>
+      </w:r>
+      <w:proofErr w:type="spellStart"/>
+      <w:r>
+        <w:t>Ekrem</w:t>
+      </w:r>
+      <w:proofErr w:type="spellEnd"/>
+      <w:r>
+        <w:t xml:space="preserve"> </w:t>
+      </w:r>
+      <w:proofErr w:type="spellStart"/>
+      <w:r>
+        <w:t>Guzelyel</w:t>
+      </w:r>
+      <w:proofErr w:type="spellEnd"/>
     </w:p>
     <w:p/>
     <w:p>
       <w:pPr>
         <w:pStyle w:val="Heading2"/>
       </w:pPr>
-    </w:p>
-    <w:p>
-      <w:pPr>
-        <w:pStyle w:val="Heading2"/>
-      </w:pPr>
       <w:r>
         <w:t>Logistic Regression</w:t>
       </w:r>
     </w:p>
     <w:p>
-      <w:r>
-        <w:t xml:space="preserve">The main metrics for this task is comparing train and test accuracy, along with looking at precision and recall. </w:t>
-      </w:r>
-      <w:sdt>
-        <w:sdtPr>
-          <w:id w:val="87739814"/>
-          <w:placeholder>
-            <w:docPart w:val="3AF4AFC58E579F4EB90EB599A6B2E25D"/>
-          </w:placeholder>
-          <w:temporary/>
-          <w:showingPlcHdr/>
-          <w15:appearance w15:val="hidden"/>
-        </w:sdtPr>
-        <w:sdtContent>
-          <w:r>
-            <w:t>Want to insert a picture from your files or add a shape, text box, or table? You got it! On the Insert tab of the ribbon, just tap the option you need.</w:t>
-          </w:r>
-        </w:sdtContent>
-      </w:sdt>
+      <w:pPr>
+        <w:jc w:val="both"/>
+        <w:rPr>
+          <w:rFonts w:eastAsia="Times New Roman"/>
+        </w:rPr>
+      </w:pPr>
+      <w:r>
+        <w:t xml:space="preserve">We used Logistic Regression as the baseline. It is a fast and reliable way of making basic predictions. </w:t>
+      </w:r>
+      <w:r>
+        <w:t>In the best case, defining C as 1.5, I got 0.7636 accuracy on test, and 0.8847 on train data.</w:t>
+      </w:r>
+      <w:r>
+        <w:rPr>
+          <w:i/>
+        </w:rPr>
+        <w:t xml:space="preserve"> </w:t>
+      </w:r>
+      <w:r>
+        <w:rPr>
+          <w:i/>
+        </w:rPr>
+        <w:t xml:space="preserve">See </w:t>
+      </w:r>
+      <w:proofErr w:type="spellStart"/>
+      <w:r>
+        <w:rPr>
+          <w:i/>
+        </w:rPr>
+        <w:t>LogisticRegression.ipynb</w:t>
+      </w:r>
+      <w:proofErr w:type="spellEnd"/>
+      <w:r>
+        <w:rPr>
+          <w:i/>
+        </w:rPr>
+        <w:t>.</w:t>
+      </w:r>
     </w:p>
     <w:p>
       <w:pPr>
@@ -935,22 +925,13 @@
         <w:jc w:val="center"/>
       </w:pPr>
       <w:r>
-        <w:t>“</w:t>
-      </w:r>
-      <w:r>
-        <w:t xml:space="preserve">We use Logistic Regression as </w:t>
+        <w:t xml:space="preserve">“We use Logistic Regression as </w:t>
       </w:r>
       <w:r>
         <w:t xml:space="preserve">the </w:t>
       </w:r>
       <w:r>
-        <w:t>baseline</w:t>
-      </w:r>
-      <w:r>
-        <w:t xml:space="preserve">.” – </w:t>
-      </w:r>
-      <w:r>
-        <w:t>Every ML Researcher Ever</w:t>
+        <w:t>baseline.” – Every ML Researcher Ever</w:t>
       </w:r>
     </w:p>
     <w:p/>
@@ -964,25 +945,73 @@
       </w:r>
     </w:p>
     <w:p>
-      <w:r>
-        <w:t xml:space="preserve">The main metrics for this task is comparing train and test accuracy, along with looking at precision and recall. </w:t>
-      </w:r>
-      <w:sdt>
-        <w:sdtPr>
-          <w:id w:val="1901711251"/>
-          <w:placeholder>
-            <w:docPart w:val="935825D27526E64F821D3E59C8ACCC7B"/>
-          </w:placeholder>
-          <w:temporary/>
-          <w:showingPlcHdr/>
-          <w15:appearance w15:val="hidden"/>
-        </w:sdtPr>
-        <w:sdtContent>
-          <w:r>
-            <w:t>Want to insert a picture from your files or add a shape, text box, or table? You got it! On the Insert tab of the ribbon, just tap the option you need.</w:t>
-          </w:r>
-        </w:sdtContent>
-      </w:sdt>
+      <w:pPr>
+        <w:jc w:val="both"/>
+        <w:rPr>
+          <w:rFonts w:eastAsia="Times New Roman"/>
+          <w:i/>
+        </w:rPr>
+      </w:pPr>
+      <w:r>
+        <w:t>Support Vector Machines is also examined to find out if it gets a better accuracy</w:t>
+      </w:r>
+      <w:r>
+        <w:t>. After looking at different kernels and gamma, I got the best result with using ‘</w:t>
+      </w:r>
+      <w:proofErr w:type="spellStart"/>
+      <w:r>
+        <w:t>rbf</w:t>
+      </w:r>
+      <w:proofErr w:type="spellEnd"/>
+      <w:r>
+        <w:t xml:space="preserve">’ as the kernel, 2 as C value, and 0.1 for the gamma. As a result, the train accuracy was 0.9401, while the test accuracy was 0.7955. </w:t>
+      </w:r>
+      <w:r>
+        <w:t xml:space="preserve">I also tried linear and sigmoid kernels, which can be viewed </w:t>
+      </w:r>
+      <w:hyperlink r:id="rId8" w:anchor="gid=0" w:history="1">
+        <w:r>
+          <w:rPr>
+            <w:rStyle w:val="Hyperlink"/>
+          </w:rPr>
+          <w:t>here</w:t>
+        </w:r>
+      </w:hyperlink>
+      <w:r>
+        <w:t xml:space="preserve">. </w:t>
+      </w:r>
+      <w:r>
+        <w:rPr>
+          <w:i/>
+        </w:rPr>
+        <w:t xml:space="preserve">See </w:t>
+      </w:r>
+      <w:proofErr w:type="spellStart"/>
+      <w:r>
+        <w:rPr>
+          <w:i/>
+        </w:rPr>
+        <w:t>SVM</w:t>
+      </w:r>
+      <w:r>
+        <w:rPr>
+          <w:i/>
+        </w:rPr>
+        <w:t>.ipyn</w:t>
+      </w:r>
+      <w:r>
+        <w:rPr>
+          <w:i/>
+        </w:rPr>
+        <w:t>b</w:t>
+      </w:r>
+      <w:proofErr w:type="spellEnd"/>
+      <w:r>
+        <w:rPr>
+          <w:i/>
+        </w:rPr>
+        <w:t>.</w:t>
+      </w:r>
     </w:p>
     <w:p>
       <w:pPr>
@@ -991,20 +1020,14 @@
         <w:jc w:val="center"/>
       </w:pPr>
       <w:r>
-        <w:t>“</w:t>
-      </w:r>
-      <w:r>
-        <w:t>That’s an interesting idea</w:t>
-      </w:r>
-      <w:r>
-        <w:t xml:space="preserve">.” – </w:t>
-      </w:r>
-      <w:r>
-        <w:t>Caner Komurlu</w:t>
-      </w:r>
-    </w:p>
-    <w:p/>
-    <w:p/>
+        <w:t xml:space="preserve">“That’s an interesting idea.” – Caner </w:t>
+      </w:r>
+      <w:proofErr w:type="spellStart"/>
+      <w:r>
+        <w:t>Komurlu</w:t>
+      </w:r>
+      <w:proofErr w:type="spellEnd"/>
+    </w:p>
     <w:p>
       <w:pPr>
         <w:pStyle w:val="Heading2"/>
@@ -1015,25 +1038,71 @@
       </w:r>
     </w:p>
     <w:p>
-      <w:r>
-        <w:t xml:space="preserve">The main metrics for this task is comparing train and test accuracy, along with looking at precision and recall. </w:t>
-      </w:r>
-      <w:sdt>
-        <w:sdtPr>
-          <w:id w:val="-1653605042"/>
-          <w:placeholder>
-            <w:docPart w:val="286763167EE5F149B439A87DC1BEB7CD"/>
-          </w:placeholder>
-          <w:temporary/>
-          <w:showingPlcHdr/>
-          <w15:appearance w15:val="hidden"/>
-        </w:sdtPr>
-        <w:sdtContent>
-          <w:r>
-            <w:t>Want to insert a picture from your files or add a shape, text box, or table? You got it! On the Insert tab of the ribbon, just tap the option you need.</w:t>
-          </w:r>
-        </w:sdtContent>
-      </w:sdt>
+      <w:pPr>
+        <w:jc w:val="both"/>
+      </w:pPr>
+      <w:r>
+        <w:t xml:space="preserve">I looked at </w:t>
+      </w:r>
+      <w:r>
+        <w:t>Multinomial Naïve Bayes</w:t>
+      </w:r>
+      <w:r>
+        <w:t xml:space="preserve"> with varying alpha values. </w:t>
+      </w:r>
+      <w:r>
+        <w:t>Along with a</w:t>
+      </w:r>
+      <w:r>
+        <w:t>ccuracy metric</w:t>
+      </w:r>
+      <w:r>
+        <w:t>, I checked precision and recall. However, it looked like the metrics didn’t improve</w:t>
+      </w:r>
+      <w:r>
+        <w:t xml:space="preserve"> </w:t>
+      </w:r>
+      <w:r>
+        <w:t xml:space="preserve">much with differing alpha value. On the best case, I used alpha as 1, and got test accuracy of </w:t>
+      </w:r>
+      <w:r>
+        <w:t>0.7530,</w:t>
+      </w:r>
+      <w:r>
+        <w:t xml:space="preserve"> and train accuracy of</w:t>
+      </w:r>
+      <w:r>
+        <w:t xml:space="preserve"> 0.8392</w:t>
+      </w:r>
+      <w:r>
+        <w:t xml:space="preserve">. </w:t>
+      </w:r>
+      <w:r>
+        <w:rPr>
+          <w:i/>
+        </w:rPr>
+        <w:t xml:space="preserve">See </w:t>
+      </w:r>
+      <w:proofErr w:type="spellStart"/>
+      <w:r>
+        <w:rPr>
+          <w:i/>
+        </w:rPr>
+        <w:t>MNB.ipyn</w:t>
+      </w:r>
+      <w:r>
+        <w:rPr>
+          <w:i/>
+        </w:rPr>
+        <w:t>b</w:t>
+      </w:r>
+      <w:proofErr w:type="spellEnd"/>
+      <w:r>
+        <w:rPr>
+          <w:i/>
+        </w:rPr>
+        <w:t>.</w:t>
+      </w:r>
     </w:p>
     <w:p>
       <w:pPr>
@@ -1042,40 +1111,496 @@
         <w:jc w:val="center"/>
       </w:pPr>
       <w:r>
-        <w:t>“Stop, and take your time to breathe.” – Mustafa Bilgic</w:t>
+        <w:t xml:space="preserve">“Stop, and take your time to breathe.” – Mustafa </w:t>
+      </w:r>
+      <w:proofErr w:type="spellStart"/>
+      <w:r>
+        <w:t>Bilgic</w:t>
+      </w:r>
+      <w:proofErr w:type="spellEnd"/>
+    </w:p>
+    <w:p/>
+    <w:p>
+      <w:pPr>
+        <w:pStyle w:val="Heading2"/>
+      </w:pPr>
+      <w:r>
+        <w:t>LSTM</w:t>
+      </w:r>
+    </w:p>
+    <w:p>
+      <w:pPr>
+        <w:jc w:val="both"/>
+      </w:pPr>
+      <w:r>
+        <w:t xml:space="preserve">One of the problems that started to arise while looking at the LSTM models was the data size. I figured out that the existing number of labels weren’t enough to make a reasonable prediction for a deep learning model. Using only 1 LSTM layer I got test and train accuracy of 0.6364 and 0.8292. After labeling some more data, I tried LSTM again, and this time I got a slightly better test and train accuracy of 0.6438 and 0.8880 with using 2 LSTM layers and 1 Dense layer. </w:t>
+      </w:r>
+      <w:r>
+        <w:rPr>
+          <w:i/>
+        </w:rPr>
+        <w:t xml:space="preserve">See </w:t>
+      </w:r>
+      <w:proofErr w:type="spellStart"/>
+      <w:r>
+        <w:rPr>
+          <w:i/>
+        </w:rPr>
+        <w:t>LSTM</w:t>
+      </w:r>
+      <w:r>
+        <w:rPr>
+          <w:i/>
+        </w:rPr>
+        <w:t>.ipyn</w:t>
+      </w:r>
+      <w:r>
+        <w:rPr>
+          <w:i/>
+        </w:rPr>
+        <w:t>b</w:t>
+      </w:r>
+      <w:proofErr w:type="spellEnd"/>
+      <w:r>
+        <w:rPr>
+          <w:i/>
+        </w:rPr>
+        <w:t>.</w:t>
+      </w:r>
+    </w:p>
+    <w:p/>
+    <w:p>
+      <w:pPr>
+        <w:pStyle w:val="Quote"/>
+        <w:jc w:val="center"/>
+      </w:pPr>
+      <w:r>
+        <w:t xml:space="preserve">“Did you try </w:t>
+      </w:r>
+      <w:proofErr w:type="spellStart"/>
+      <w:r>
+        <w:t>ConvLSTM</w:t>
+      </w:r>
+      <w:proofErr w:type="spellEnd"/>
+      <w:r>
+        <w:t xml:space="preserve"> layer?” – </w:t>
+      </w:r>
+      <w:proofErr w:type="spellStart"/>
+      <w:r>
+        <w:t>Anneke</w:t>
+      </w:r>
+      <w:proofErr w:type="spellEnd"/>
+      <w:r>
+        <w:t xml:space="preserve"> </w:t>
+      </w:r>
+      <w:proofErr w:type="spellStart"/>
+      <w:r>
+        <w:t>Soraya</w:t>
+      </w:r>
+      <w:proofErr w:type="spellEnd"/>
+      <w:r>
+        <w:t xml:space="preserve"> </w:t>
+      </w:r>
+      <w:proofErr w:type="spellStart"/>
+      <w:r>
+        <w:t>Hidayat</w:t>
+      </w:r>
+      <w:proofErr w:type="spellEnd"/>
+    </w:p>
+    <w:p/>
+    <w:p>
+      <w:pPr>
+        <w:pStyle w:val="Heading2"/>
+      </w:pPr>
+      <w:r>
+        <w:t>CNN+LSTM</w:t>
+      </w:r>
+    </w:p>
+    <w:p>
+      <w:pPr>
+        <w:jc w:val="both"/>
+      </w:pPr>
+      <w:r>
+        <w:t xml:space="preserve">One other approach I used after discussing with professor is using an LSTM layer after a convolutional layer. I tried different combinations of CNN layers and with 1 LSTM layer on top. Oddly, the results weren’t as good as expected. My theory is that we don’t have enough data to support the complexity of the model. Although the idea was promising, the results stayed at 0.5514 test accuracy and 0.9040 train accuracy, which is the worst among all other models. </w:t>
+      </w:r>
+      <w:r>
+        <w:rPr>
+          <w:i/>
+        </w:rPr>
+        <w:t xml:space="preserve">See </w:t>
+      </w:r>
+      <w:proofErr w:type="spellStart"/>
+      <w:r>
+        <w:rPr>
+          <w:i/>
+        </w:rPr>
+        <w:t>LSTM_with_diff_</w:t>
+      </w:r>
+      <w:proofErr w:type="gramStart"/>
+      <w:r>
+        <w:rPr>
+          <w:i/>
+        </w:rPr>
+        <w:t>layers.ipynb</w:t>
+      </w:r>
+      <w:proofErr w:type="spellEnd"/>
+      <w:proofErr w:type="gramEnd"/>
+    </w:p>
+    <w:p/>
+    <w:p>
+      <w:pPr>
+        <w:pStyle w:val="Quote"/>
+        <w:jc w:val="center"/>
+      </w:pPr>
+      <w:r>
+        <w:t xml:space="preserve"> “Ask Jay, he knows about CNNs better.” – </w:t>
+      </w:r>
+      <w:proofErr w:type="spellStart"/>
+      <w:r>
+        <w:t>Ruo</w:t>
+      </w:r>
+      <w:proofErr w:type="spellEnd"/>
+      <w:r>
+        <w:t xml:space="preserve"> Zhao</w:t>
+      </w:r>
+    </w:p>
+    <w:p>
+      <w:pPr>
+        <w:pStyle w:val="Heading2"/>
+      </w:pPr>
+      <w:r>
+        <w:t xml:space="preserve">Stacked </w:t>
+      </w:r>
+      <w:r>
+        <w:t>LSTM</w:t>
+      </w:r>
+    </w:p>
+    <w:p>
+      <w:pPr>
+        <w:rPr>
+          <w:rFonts w:eastAsia="Times New Roman"/>
+        </w:rPr>
+      </w:pPr>
+      <w:r>
+        <w:t>Stacked LSTM models tend to behave better than one plain LSTM layer. I tested this theory, and proved it correct. I got the accuracy of 0.6678 on test and 0.9400 on train data.</w:t>
+      </w:r>
+      <w:r>
+        <w:t xml:space="preserve"> It’s worth noting that I used embedding layer for all DL models.</w:t>
+      </w:r>
+      <w:r>
+        <w:t xml:space="preserve"> </w:t>
+      </w:r>
+      <w:r>
+        <w:rPr>
+          <w:i/>
+        </w:rPr>
+        <w:t xml:space="preserve">See </w:t>
+      </w:r>
+      <w:proofErr w:type="spellStart"/>
+      <w:r>
+        <w:rPr>
+          <w:i/>
+        </w:rPr>
+        <w:t>LSTM_with_diff_</w:t>
+      </w:r>
+      <w:proofErr w:type="gramStart"/>
+      <w:r>
+        <w:rPr>
+          <w:i/>
+        </w:rPr>
+        <w:t>layers.ipynb</w:t>
+      </w:r>
+      <w:proofErr w:type="spellEnd"/>
+      <w:proofErr w:type="gramEnd"/>
+      <w:r>
+        <w:rPr>
+          <w:i/>
+        </w:rPr>
+        <w:t xml:space="preserve"> </w:t>
+      </w:r>
+    </w:p>
+    <w:p/>
+    <w:p>
+      <w:pPr>
+        <w:pStyle w:val="Quote"/>
+        <w:jc w:val="center"/>
+      </w:pPr>
+      <w:r>
+        <w:t>“</w:t>
+      </w:r>
+      <w:r>
+        <w:t>King minus man plus woman equals Queen” – Word2Vec Embedding</w:t>
+      </w:r>
+    </w:p>
+    <w:p>
+      <w:pPr>
+        <w:pStyle w:val="Heading2"/>
+      </w:pPr>
+      <w:r>
+        <w:lastRenderedPageBreak/>
+        <w:t>GRU</w:t>
+      </w:r>
+    </w:p>
+    <w:p>
+      <w:r>
+        <w:t xml:space="preserve">Gated Recurrent Units are the solution to lesser data size. After running with </w:t>
+      </w:r>
+      <w:proofErr w:type="spellStart"/>
+      <w:r>
+        <w:t>severel</w:t>
+      </w:r>
+      <w:proofErr w:type="spellEnd"/>
+      <w:r>
+        <w:t xml:space="preserve"> GRU units and Dense layers, I found out that the less complex the model, the better the accuracy. In the best case with only one GRU layer, I 0.7220 test accuracy and 1.0000 train accuracy. Though, train accuracy doesn’t necessarily show that it </w:t>
+      </w:r>
+      <w:proofErr w:type="spellStart"/>
+      <w:r>
+        <w:t>overfit</w:t>
+      </w:r>
+      <w:proofErr w:type="spellEnd"/>
+      <w:r>
+        <w:t xml:space="preserve"> too much. The precision and recall scores show that the model has a reasonable prediction power.</w:t>
+      </w:r>
+      <w:r>
+        <w:rPr>
+          <w:i/>
+        </w:rPr>
+        <w:t xml:space="preserve"> </w:t>
+      </w:r>
+      <w:r>
+        <w:rPr>
+          <w:i/>
+        </w:rPr>
+        <w:t xml:space="preserve">See </w:t>
+      </w:r>
+      <w:proofErr w:type="spellStart"/>
+      <w:r>
+        <w:rPr>
+          <w:i/>
+        </w:rPr>
+        <w:t>GRU</w:t>
+      </w:r>
+      <w:r>
+        <w:rPr>
+          <w:i/>
+        </w:rPr>
+        <w:t>.ipyn</w:t>
+      </w:r>
+      <w:r>
+        <w:rPr>
+          <w:i/>
+        </w:rPr>
+        <w:t>b</w:t>
+      </w:r>
+      <w:proofErr w:type="spellEnd"/>
+    </w:p>
+    <w:p/>
+    <w:p>
+      <w:pPr>
+        <w:pStyle w:val="Quote"/>
+        <w:jc w:val="center"/>
+      </w:pPr>
+      <w:r>
+        <w:t>“Aim for simplicity in Data Science. Real creativity won’t make things more complex. Instead, it will simplify them.” – Damien Duffy Mingle</w:t>
       </w:r>
     </w:p>
     <w:p/>
     <w:p/>
+    <w:p>
+      <w:pPr>
+        <w:pStyle w:val="Heading1"/>
+      </w:pPr>
+      <w:r>
+        <w:t>Results</w:t>
+      </w:r>
+    </w:p>
+    <w:p>
+      <w:r>
+        <w:t xml:space="preserve">Overall, the </w:t>
+      </w:r>
+      <w:r>
+        <w:t>model that performed the best</w:t>
+      </w:r>
+      <w:r>
+        <w:t xml:space="preserve"> was</w:t>
+      </w:r>
+      <w:r>
+        <w:t xml:space="preserve"> Support Vector Machines</w:t>
+      </w:r>
+      <w:r>
+        <w:t>; the second was Logistic Regression, and MNB, GRU, Stacked LSTM, LSTM, LSTM+CNN respectively</w:t>
+      </w:r>
+      <w:r>
+        <w:t xml:space="preserve">. </w:t>
+      </w:r>
+      <w:r>
+        <w:t xml:space="preserve">We can infer that for this dataset the best model is SVM. </w:t>
+      </w:r>
+      <w:r>
+        <w:t xml:space="preserve">However, this </w:t>
+      </w:r>
+      <w:r>
+        <w:t>doesn’t show that SVM</w:t>
+      </w:r>
+      <w:r>
+        <w:t>s</w:t>
+      </w:r>
+      <w:r>
+        <w:t xml:space="preserve"> could be used as the ultimate model</w:t>
+      </w:r>
+      <w:r>
+        <w:t xml:space="preserve"> of the project</w:t>
+      </w:r>
+      <w:r>
+        <w:t xml:space="preserve">. The results suggest that when a more complex model is used, it is more likely to give less accuracy. This points to only one result: We need more data. </w:t>
+      </w:r>
+      <w:r>
+        <w:t xml:space="preserve">All of the models’ results can be found </w:t>
+      </w:r>
+      <w:hyperlink r:id="rId9" w:anchor="gid=0" w:history="1">
+        <w:r>
+          <w:rPr>
+            <w:rStyle w:val="Hyperlink"/>
+          </w:rPr>
+          <w:t>here</w:t>
+        </w:r>
+      </w:hyperlink>
+      <w:r>
+        <w:t xml:space="preserve">. </w:t>
+      </w:r>
+      <w:r>
+        <w:t>Future work includes:</w:t>
+      </w:r>
+    </w:p>
     <w:p/>
     <w:p>
       <w:pPr>
+        <w:pStyle w:val="ListBullet"/>
+      </w:pPr>
+      <w:r>
+        <w:t>More l</w:t>
+      </w:r>
+      <w:r>
+        <w:t xml:space="preserve">abeling </w:t>
+      </w:r>
+      <w:r>
+        <w:t>is needed.</w:t>
+      </w:r>
+    </w:p>
+    <w:p>
+      <w:pPr>
+        <w:pStyle w:val="ListBullet"/>
+      </w:pPr>
+      <w:r>
+        <w:t>Finding d</w:t>
+      </w:r>
+      <w:r>
+        <w:t>ifferent approaches to training</w:t>
+      </w:r>
+      <w:r>
+        <w:t>, so that the models fit to small datasets</w:t>
+      </w:r>
+      <w:r>
+        <w:t xml:space="preserve">. </w:t>
+      </w:r>
+    </w:p>
+    <w:p>
+      <w:pPr>
+        <w:pStyle w:val="ListBullet"/>
+        <w:numPr>
+          <w:ilvl w:val="0"/>
+          <w:numId w:val="0"/>
+        </w:numPr>
+        <w:ind w:left="749" w:hanging="259"/>
+      </w:pPr>
+    </w:p>
+    <w:p>
+      <w:pPr>
+        <w:pStyle w:val="ListBullet"/>
+        <w:numPr>
+          <w:ilvl w:val="0"/>
+          <w:numId w:val="0"/>
+        </w:numPr>
+      </w:pPr>
+      <w:r>
+        <w:rPr>
+          <w:noProof/>
+          <w:lang w:eastAsia="en-US"/>
+        </w:rPr>
+        <w:drawing>
+          <wp:inline distT="0" distB="0" distL="0" distR="0" wp14:anchorId="7D5E31FE" wp14:editId="05182E02">
+            <wp:extent cx="6071870" cy="2043430"/>
+            <wp:effectExtent l="0" t="0" r="0" b="0"/>
+            <wp:docPr id="1" name="Picture 1"/>
+            <wp:cNvGraphicFramePr>
+              <a:graphicFrameLocks xmlns:a="http://schemas.openxmlformats.org/drawingml/2006/main" noChangeAspect="1"/>
+            </wp:cNvGraphicFramePr>
+            <a:graphic xmlns:a="http://schemas.openxmlformats.org/drawingml/2006/main">
+              <a:graphicData uri="http://schemas.openxmlformats.org/drawingml/2006/picture">
+                <pic:pic xmlns:pic="http://schemas.openxmlformats.org/drawingml/2006/picture">
+                  <pic:nvPicPr>
+                    <pic:cNvPr id="1" name="Screen Shot 2018-12-15 at 7.06.15 PM.png"/>
+                    <pic:cNvPicPr/>
+                  </pic:nvPicPr>
+                  <pic:blipFill>
+                    <a:blip r:embed="rId10" cstate="print">
+                      <a:extLst>
+                        <a:ext uri="{28A0092B-C50C-407E-A947-70E740481C1C}">
+                          <a14:useLocalDpi xmlns:a14="http://schemas.microsoft.com/office/drawing/2010/main" val="0"/>
+                        </a:ext>
+                      </a:extLst>
+                    </a:blip>
+                    <a:stretch>
+                      <a:fillRect/>
+                    </a:stretch>
+                  </pic:blipFill>
+                  <pic:spPr>
+                    <a:xfrm>
+                      <a:off x="0" y="0"/>
+                      <a:ext cx="6071870" cy="2043430"/>
+                    </a:xfrm>
+                    <a:prstGeom prst="rect">
+                      <a:avLst/>
+                    </a:prstGeom>
+                  </pic:spPr>
+                </pic:pic>
+              </a:graphicData>
+            </a:graphic>
+          </wp:inline>
+        </w:drawing>
+      </w:r>
+    </w:p>
+    <w:p>
+      <w:pPr>
         <w:pStyle w:val="Heading2"/>
       </w:pPr>
       <w:r>
-        <w:t>LSTM</w:t>
-      </w:r>
-    </w:p>
-    <w:p>
-      <w:r>
-        <w:t xml:space="preserve">The main metrics for this task is comparing train and test accuracy, along with looking at precision and recall. </w:t>
-      </w:r>
-      <w:sdt>
-        <w:sdtPr>
-          <w:id w:val="-301932218"/>
-          <w:placeholder>
-            <w:docPart w:val="8EFC50601899E44CA9BA447D0BC582AF"/>
-          </w:placeholder>
-          <w:temporary/>
-          <w:showingPlcHdr/>
-          <w15:appearance w15:val="hidden"/>
-        </w:sdtPr>
-        <w:sdtContent>
-          <w:r>
-            <w:t>Want to insert a picture from your files or add a shape, text box, or table? You got it! On the Insert tab of the ribbon, just tap the option you need.</w:t>
-          </w:r>
-        </w:sdtContent>
-      </w:sdt>
+        <w:lastRenderedPageBreak/>
+        <w:t>What I Have Learned</w:t>
+      </w:r>
+    </w:p>
+    <w:p>
+      <w:pPr>
+        <w:jc w:val="both"/>
+      </w:pPr>
+      <w:r>
+        <w:t xml:space="preserve">I gained so </w:t>
+      </w:r>
+      <w:r>
+        <w:t xml:space="preserve">much </w:t>
+      </w:r>
+      <w:r>
+        <w:t xml:space="preserve">valuable information and experience from the project. To build each model, I had to read about the structure of the layers, and learn the idea behind it. </w:t>
+      </w:r>
+      <w:r>
+        <w:t xml:space="preserve">In one semester, I learned and took a good grasp on the Machine Learning fundamentals and different methods. </w:t>
+      </w:r>
+      <w:r>
+        <w:t xml:space="preserve">I learned the most about LSTMs and CNNs. </w:t>
+      </w:r>
+      <w:r>
+        <w:t xml:space="preserve">I liked working in a group, I learned how communication is important. </w:t>
+      </w:r>
     </w:p>
     <w:p>
       <w:pPr>
@@ -1083,8 +1608,29 @@
         <w:jc w:val="center"/>
       </w:pPr>
       <w:r>
-        <w:t>“Did you try ConvLSTM layer?” – Anneke Soraya Hidayat</w:t>
-      </w:r>
+        <w:t xml:space="preserve">“Communication!” – </w:t>
+      </w:r>
+      <w:proofErr w:type="spellStart"/>
+      <w:r>
+        <w:t>Anneke</w:t>
+      </w:r>
+      <w:proofErr w:type="spellEnd"/>
+      <w:r>
+        <w:t xml:space="preserve"> </w:t>
+      </w:r>
+      <w:proofErr w:type="spellStart"/>
+      <w:r>
+        <w:t>Soraya</w:t>
+      </w:r>
+      <w:proofErr w:type="spellEnd"/>
+      <w:r>
+        <w:t xml:space="preserve"> </w:t>
+      </w:r>
+      <w:proofErr w:type="spellStart"/>
+      <w:r>
+        <w:t>Hidayat</w:t>
+      </w:r>
+      <w:proofErr w:type="spellEnd"/>
     </w:p>
     <w:p/>
     <w:p>
@@ -1092,29 +1638,43 @@
         <w:pStyle w:val="Heading2"/>
       </w:pPr>
       <w:r>
-        <w:t>CNN+LSTM</w:t>
-      </w:r>
-    </w:p>
-    <w:p>
-      <w:r>
-        <w:t xml:space="preserve">The main metrics for this task is comparing train and test accuracy, along with looking at precision and recall. </w:t>
-      </w:r>
-      <w:sdt>
-        <w:sdtPr>
-          <w:id w:val="340432436"/>
-          <w:placeholder>
-            <w:docPart w:val="7169A401377C08449E41818D386C78E4"/>
-          </w:placeholder>
-          <w:temporary/>
-          <w:showingPlcHdr/>
-          <w15:appearance w15:val="hidden"/>
-        </w:sdtPr>
-        <w:sdtContent>
-          <w:r>
-            <w:t>Want to insert a picture from your files or add a shape, text box, or table? You got it! On the Insert tab of the ribbon, just tap the option you need.</w:t>
-          </w:r>
-        </w:sdtContent>
-      </w:sdt>
+        <w:t>Special Thanks</w:t>
+      </w:r>
+    </w:p>
+    <w:p>
+      <w:pPr>
+        <w:jc w:val="both"/>
+      </w:pPr>
+      <w:r>
+        <w:t xml:space="preserve">I thank Ann to always help me when I am stuck, and answer all of my questions in a level I could understand. I thank Hasan to </w:t>
+      </w:r>
+      <w:r>
+        <w:t xml:space="preserve">help me with coding tricks, and overall being an amazing lab partner. I thank Professor </w:t>
+      </w:r>
+      <w:proofErr w:type="spellStart"/>
+      <w:r>
+        <w:t>Bilgic</w:t>
+      </w:r>
+      <w:proofErr w:type="spellEnd"/>
+      <w:r>
+        <w:t xml:space="preserve"> for giving this opportunity. I thank Caner and </w:t>
+      </w:r>
+      <w:proofErr w:type="spellStart"/>
+      <w:r>
+        <w:t>Ruo</w:t>
+      </w:r>
+      <w:proofErr w:type="spellEnd"/>
+      <w:r>
+        <w:t xml:space="preserve"> for </w:t>
+      </w:r>
+      <w:r>
+        <w:t>the l</w:t>
+      </w:r>
+      <w:bookmarkStart w:id="0" w:name="_GoBack"/>
+      <w:bookmarkEnd w:id="0"/>
+      <w:r>
+        <w:t>augh and energy they provide to the lab.</w:t>
+      </w:r>
     </w:p>
     <w:p>
       <w:pPr>
@@ -1122,132 +1682,31 @@
         <w:jc w:val="center"/>
       </w:pPr>
       <w:r>
+        <w:t>“</w:t>
+      </w:r>
+      <w:r>
+        <w:t>Thank You</w:t>
+      </w:r>
+      <w:r>
+        <w:t xml:space="preserve">!” – </w:t>
+      </w:r>
+      <w:proofErr w:type="spellStart"/>
+      <w:r>
+        <w:t>Ekrem</w:t>
+      </w:r>
+      <w:proofErr w:type="spellEnd"/>
+      <w:r>
         <w:t xml:space="preserve"> </w:t>
       </w:r>
-      <w:r>
-        <w:t>“Ask Jay, he knows about CNNs better.” – Ruo Zhao</w:t>
-      </w:r>
-    </w:p>
-    <w:p/>
-    <w:p/>
-    <w:p>
-      <w:pPr>
-        <w:pStyle w:val="Heading2"/>
-      </w:pPr>
-      <w:r>
-        <w:t>GRU</w:t>
-      </w:r>
-    </w:p>
-    <w:p>
-      <w:r>
-        <w:t xml:space="preserve">The main metrics for this task is comparing train and test accuracy, along with looking at precision and recall. </w:t>
-      </w:r>
-      <w:sdt>
-        <w:sdtPr>
-          <w:id w:val="-930041116"/>
-          <w:placeholder>
-            <w:docPart w:val="95CE76389599204BA746E670C220DE52"/>
-          </w:placeholder>
-          <w:temporary/>
-          <w:showingPlcHdr/>
-          <w15:appearance w15:val="hidden"/>
-        </w:sdtPr>
-        <w:sdtContent>
-          <w:r>
-            <w:t>Want to insert a picture from your files or add a shape, text box, or table? You got it! On the Insert tab of the ribbon, just tap the option you need.</w:t>
-          </w:r>
-        </w:sdtContent>
-      </w:sdt>
-    </w:p>
-    <w:p>
-      <w:pPr>
-        <w:pStyle w:val="Quote"/>
-        <w:jc w:val="center"/>
-      </w:pPr>
-      <w:r>
-        <w:t>“Aim for simplicity in Data Science. Real creativity won’t make things more complex. Instead, it will simplify them.” – Damien Duffy Mingle</w:t>
-      </w:r>
-    </w:p>
-    <w:p/>
-    <w:p/>
-    <w:p>
-      <w:pPr>
-        <w:pStyle w:val="Heading1"/>
-      </w:pPr>
-      <w:r>
-        <w:lastRenderedPageBreak/>
-        <w:t>Results</w:t>
-      </w:r>
-    </w:p>
-    <w:p>
-      <w:r>
-        <w:t>Data means prediction power. However, sometimes you can’t have enough data only with human sources. In order to classify movie reviews by IMDB, we use EDUs. Naturally, labeling all EDUs by hand consumes too much valuable time. Our job as Undergraduate Research Assistants at ML Lab at IIT is to build an efficient model that predicts the labels for the EDUs. This way we would be able to have a bigger dataset to train the actual text classification model. Tasks include:</w:t>
-      </w:r>
-    </w:p>
-    <w:p>
-      <w:pPr>
-        <w:pStyle w:val="ListBullet"/>
-      </w:pPr>
-      <w:r>
-        <w:t xml:space="preserve">Labeling more EDUs on top of already labeled 2000 data points. </w:t>
-      </w:r>
-    </w:p>
-    <w:p>
-      <w:pPr>
-        <w:pStyle w:val="ListBullet"/>
-      </w:pPr>
-      <w:r>
-        <w:t xml:space="preserve">Trying different combinations of different approaches to train a model that maximize the performance. </w:t>
-      </w:r>
-    </w:p>
-    <w:p>
-      <w:pPr>
-        <w:pStyle w:val="Heading2"/>
-      </w:pPr>
-      <w:r>
-        <w:t>What I Have Learned</w:t>
-      </w:r>
-    </w:p>
-    <w:p>
-      <w:r>
-        <w:t xml:space="preserve">The main metrics for this task is comparing train and test accuracy, along with looking at precision and recall. </w:t>
-      </w:r>
-      <w:sdt>
-        <w:sdtPr>
-          <w:id w:val="329175349"/>
-          <w:placeholder>
-            <w:docPart w:val="8BAE94BEE1128C43BEEFF4C217155D81"/>
-          </w:placeholder>
-          <w:temporary/>
-          <w:showingPlcHdr/>
-          <w15:appearance w15:val="hidden"/>
-        </w:sdtPr>
-        <w:sdtContent>
-          <w:r>
-            <w:t>Want to insert a picture from your files or add a shape, text box, or table? You got it! On the Insert tab of the ribbon, just tap the option you need.</w:t>
-          </w:r>
-        </w:sdtContent>
-      </w:sdt>
-    </w:p>
-    <w:p>
-      <w:pPr>
-        <w:pStyle w:val="Quote"/>
-        <w:jc w:val="center"/>
-      </w:pPr>
-      <w:r>
-        <w:t>“</w:t>
-      </w:r>
-      <w:r>
-        <w:t>Communication!</w:t>
-      </w:r>
-      <w:r>
-        <w:t>” – Anneke Soraya Hidayat</w:t>
-      </w:r>
-    </w:p>
-    <w:p/>
+      <w:proofErr w:type="spellStart"/>
+      <w:r>
+        <w:t>Guzelyel</w:t>
+      </w:r>
+      <w:proofErr w:type="spellEnd"/>
+    </w:p>
     <w:p/>
     <w:sectPr>
-      <w:footerReference w:type="default" r:id="rId8"/>
+      <w:footerReference w:type="default" r:id="rId11"/>
       <w:pgSz w:w="12240" w:h="15840"/>
       <w:pgMar w:top="1267" w:right="1339" w:bottom="1339" w:left="1339" w:header="720" w:footer="720" w:gutter="0"/>
       <w:cols w:space="720"/>
@@ -1314,7 +1773,7 @@
           <w:rPr>
             <w:noProof/>
           </w:rPr>
-          <w:t>2</w:t>
+          <w:t>3</w:t>
         </w:r>
         <w:r>
           <w:rPr>
@@ -2326,7 +2785,7 @@
     <w:lsdException w:name="macro" w:semiHidden="1" w:unhideWhenUsed="1"/>
     <w:lsdException w:name="toa heading" w:semiHidden="1" w:unhideWhenUsed="1"/>
     <w:lsdException w:name="List" w:semiHidden="1" w:unhideWhenUsed="1"/>
-    <w:lsdException w:name="List Bullet" w:qFormat="1"/>
+    <w:lsdException w:name="List Bullet" w:uiPriority="12" w:qFormat="1"/>
     <w:lsdException w:name="List Number" w:qFormat="1"/>
     <w:lsdException w:name="List 2" w:semiHidden="1" w:unhideWhenUsed="1"/>
     <w:lsdException w:name="List 3" w:semiHidden="1" w:unhideWhenUsed="1"/>
@@ -2653,7 +3112,7 @@
   <w:style w:type="paragraph" w:default="1" w:styleId="Normal">
     <w:name w:val="Normal"/>
     <w:qFormat/>
-    <w:rsid w:val="003E47EE"/>
+    <w:rsid w:val="00280E01"/>
     <w:pPr>
       <w:spacing w:after="0" w:line="240" w:lineRule="auto"/>
     </w:pPr>
@@ -3442,456 +3901,22 @@
       <w:sz w:val="30"/>
     </w:rPr>
   </w:style>
+  <w:style w:type="character" w:styleId="Hyperlink">
+    <w:name w:val="Hyperlink"/>
+    <w:basedOn w:val="DefaultParagraphFont"/>
+    <w:uiPriority w:val="99"/>
+    <w:unhideWhenUsed/>
+    <w:rsid w:val="00D818E4"/>
+    <w:rPr>
+      <w:color w:val="5E9EA1" w:themeColor="hyperlink"/>
+      <w:u w:val="single"/>
+    </w:rPr>
+  </w:style>
 </w:styles>
 </file>
 
 <file path=word/glossary/document.xml><?xml version="1.0" encoding="utf-8"?>
-<w:glossaryDocument xmlns:wpc="http://schemas.microsoft.com/office/word/2010/wordprocessingCanvas" xmlns:mo="http://schemas.microsoft.com/office/mac/office/2008/main" xmlns:mc="http://schemas.openxmlformats.org/markup-compatibility/2006" xmlns:mv="urn:schemas-microsoft-com:mac:vml" xmlns:o="urn:schemas-microsoft-com:office:office" xmlns:r="http://schemas.openxmlformats.org/officeDocument/2006/relationships" xmlns:m="http://schemas.openxmlformats.org/officeDocument/2006/math" xmlns:v="urn:schemas-microsoft-com:vml" xmlns:wp14="http://schemas.microsoft.com/office/word/2010/wordprocessingDrawing" xmlns:wp="http://schemas.openxmlformats.org/drawingml/2006/wordprocessingDrawing" xmlns:w10="urn:schemas-microsoft-com:office:word" xmlns:w="http://schemas.openxmlformats.org/wordprocessingml/2006/main" xmlns:w14="http://schemas.microsoft.com/office/word/2010/wordml" xmlns:w15="http://schemas.microsoft.com/office/word/2012/wordml" xmlns:wpg="http://schemas.microsoft.com/office/word/2010/wordprocessingGroup" xmlns:wpi="http://schemas.microsoft.com/office/word/2010/wordprocessingInk" xmlns:wne="http://schemas.microsoft.com/office/word/2006/wordml" xmlns:wps="http://schemas.microsoft.com/office/word/2010/wordprocessingShape" mc:Ignorable="w14 w15 wp14">
-  <w:docParts>
-    <w:docPart>
-      <w:docPartPr>
-        <w:name w:val="2A11A78E7E1DE448A2C190D02EAE2052"/>
-        <w:category>
-          <w:name w:val="General"/>
-          <w:gallery w:val="placeholder"/>
-        </w:category>
-        <w:types>
-          <w:type w:val="bbPlcHdr"/>
-        </w:types>
-        <w:behaviors>
-          <w:behavior w:val="content"/>
-        </w:behaviors>
-        <w:guid w:val="{D0C7B066-95E1-9D47-9453-A11A1B13F5DB}"/>
-      </w:docPartPr>
-      <w:docPartBody>
-        <w:p>
-          <w:pPr>
-            <w:pStyle w:val="2A11A78E7E1DE448A2C190D02EAE2052"/>
-          </w:pPr>
-          <w:r>
-            <w:t>Text</w:t>
-          </w:r>
-        </w:p>
-      </w:docPartBody>
-    </w:docPart>
-    <w:docPart>
-      <w:docPartPr>
-        <w:name w:val="063C9D2B35C13E46B8CB3463E9FDB9C1"/>
-        <w:category>
-          <w:name w:val="General"/>
-          <w:gallery w:val="placeholder"/>
-        </w:category>
-        <w:types>
-          <w:type w:val="bbPlcHdr"/>
-        </w:types>
-        <w:behaviors>
-          <w:behavior w:val="content"/>
-        </w:behaviors>
-        <w:guid w:val="{6CBB7F37-E04A-954F-B48B-66AA237BE988}"/>
-      </w:docPartPr>
-      <w:docPartBody>
-        <w:p>
-          <w:pPr>
-            <w:pStyle w:val="063C9D2B35C13E46B8CB3463E9FDB9C1"/>
-          </w:pPr>
-          <w:r>
-            <w:t>123.45</w:t>
-          </w:r>
-        </w:p>
-      </w:docPartBody>
-    </w:docPart>
-    <w:docPart>
-      <w:docPartPr>
-        <w:name w:val="3F8D21FDBA24ED4DA7F6649BA76B8310"/>
-        <w:category>
-          <w:name w:val="General"/>
-          <w:gallery w:val="placeholder"/>
-        </w:category>
-        <w:types>
-          <w:type w:val="bbPlcHdr"/>
-        </w:types>
-        <w:behaviors>
-          <w:behavior w:val="content"/>
-        </w:behaviors>
-        <w:guid w:val="{8E9D5BC7-AE1E-F140-A7A3-1023E2565C5C}"/>
-      </w:docPartPr>
-      <w:docPartBody>
-        <w:p>
-          <w:pPr>
-            <w:pStyle w:val="3F8D21FDBA24ED4DA7F6649BA76B8310"/>
-          </w:pPr>
-          <w:r>
-            <w:t>Text</w:t>
-          </w:r>
-        </w:p>
-      </w:docPartBody>
-    </w:docPart>
-    <w:docPart>
-      <w:docPartPr>
-        <w:name w:val="1A27AC63AB10114C8384571BCCC33B72"/>
-        <w:category>
-          <w:name w:val="General"/>
-          <w:gallery w:val="placeholder"/>
-        </w:category>
-        <w:types>
-          <w:type w:val="bbPlcHdr"/>
-        </w:types>
-        <w:behaviors>
-          <w:behavior w:val="content"/>
-        </w:behaviors>
-        <w:guid w:val="{80304845-7101-574E-8DD9-88B80D308D3E}"/>
-      </w:docPartPr>
-      <w:docPartBody>
-        <w:p>
-          <w:pPr>
-            <w:pStyle w:val="1A27AC63AB10114C8384571BCCC33B72"/>
-          </w:pPr>
-          <w:r>
-            <w:t>123.45</w:t>
-          </w:r>
-        </w:p>
-      </w:docPartBody>
-    </w:docPart>
-    <w:docPart>
-      <w:docPartPr>
-        <w:name w:val="935825D27526E64F821D3E59C8ACCC7B"/>
-        <w:category>
-          <w:name w:val="General"/>
-          <w:gallery w:val="placeholder"/>
-        </w:category>
-        <w:types>
-          <w:type w:val="bbPlcHdr"/>
-        </w:types>
-        <w:behaviors>
-          <w:behavior w:val="content"/>
-        </w:behaviors>
-        <w:guid w:val="{80EAEEDD-1502-DF4E-B1DC-6347FF33A672}"/>
-      </w:docPartPr>
-      <w:docPartBody>
-        <w:p>
-          <w:pPr>
-            <w:pStyle w:val="935825D27526E64F821D3E59C8ACCC7B"/>
-          </w:pPr>
-          <w:r>
-            <w:t>Want to insert a picture from your files or add a shape, text box, or table? You got it! On the Insert tab of the ribbon, just tap the option you need.</w:t>
-          </w:r>
-        </w:p>
-      </w:docPartBody>
-    </w:docPart>
-    <w:docPart>
-      <w:docPartPr>
-        <w:name w:val="286763167EE5F149B439A87DC1BEB7CD"/>
-        <w:category>
-          <w:name w:val="General"/>
-          <w:gallery w:val="placeholder"/>
-        </w:category>
-        <w:types>
-          <w:type w:val="bbPlcHdr"/>
-        </w:types>
-        <w:behaviors>
-          <w:behavior w:val="content"/>
-        </w:behaviors>
-        <w:guid w:val="{ACD148F9-6693-4544-817D-392D1E83B1F5}"/>
-      </w:docPartPr>
-      <w:docPartBody>
-        <w:p>
-          <w:pPr>
-            <w:pStyle w:val="286763167EE5F149B439A87DC1BEB7CD"/>
-          </w:pPr>
-          <w:r>
-            <w:t>Want to insert a picture from your files or add a shape, text box, or table? You got it! On the Insert tab of the ribbon, just tap the option you need.</w:t>
-          </w:r>
-        </w:p>
-      </w:docPartBody>
-    </w:docPart>
-    <w:docPart>
-      <w:docPartPr>
-        <w:name w:val="8EFC50601899E44CA9BA447D0BC582AF"/>
-        <w:category>
-          <w:name w:val="General"/>
-          <w:gallery w:val="placeholder"/>
-        </w:category>
-        <w:types>
-          <w:type w:val="bbPlcHdr"/>
-        </w:types>
-        <w:behaviors>
-          <w:behavior w:val="content"/>
-        </w:behaviors>
-        <w:guid w:val="{58726512-E67B-FC4B-995E-52772751DE94}"/>
-      </w:docPartPr>
-      <w:docPartBody>
-        <w:p>
-          <w:pPr>
-            <w:pStyle w:val="8EFC50601899E44CA9BA447D0BC582AF"/>
-          </w:pPr>
-          <w:r>
-            <w:t>Want to insert a picture from your files or add a shape, text box, or table? You got it! On the Insert tab of the ribbon, just tap the option you need.</w:t>
-          </w:r>
-        </w:p>
-      </w:docPartBody>
-    </w:docPart>
-    <w:docPart>
-      <w:docPartPr>
-        <w:name w:val="7169A401377C08449E41818D386C78E4"/>
-        <w:category>
-          <w:name w:val="General"/>
-          <w:gallery w:val="placeholder"/>
-        </w:category>
-        <w:types>
-          <w:type w:val="bbPlcHdr"/>
-        </w:types>
-        <w:behaviors>
-          <w:behavior w:val="content"/>
-        </w:behaviors>
-        <w:guid w:val="{0B24D1DB-0ECD-2246-98CC-1323BA41C344}"/>
-      </w:docPartPr>
-      <w:docPartBody>
-        <w:p>
-          <w:pPr>
-            <w:pStyle w:val="7169A401377C08449E41818D386C78E4"/>
-          </w:pPr>
-          <w:r>
-            <w:t>Want to insert a picture from your files or add a shape, text box, or table? You got it! On the Insert tab of the ribbon, just tap the option you need.</w:t>
-          </w:r>
-        </w:p>
-      </w:docPartBody>
-    </w:docPart>
-    <w:docPart>
-      <w:docPartPr>
-        <w:name w:val="95CE76389599204BA746E670C220DE52"/>
-        <w:category>
-          <w:name w:val="General"/>
-          <w:gallery w:val="placeholder"/>
-        </w:category>
-        <w:types>
-          <w:type w:val="bbPlcHdr"/>
-        </w:types>
-        <w:behaviors>
-          <w:behavior w:val="content"/>
-        </w:behaviors>
-        <w:guid w:val="{DDF6189C-A338-3040-98B5-3421829311FD}"/>
-      </w:docPartPr>
-      <w:docPartBody>
-        <w:p>
-          <w:pPr>
-            <w:pStyle w:val="95CE76389599204BA746E670C220DE52"/>
-          </w:pPr>
-          <w:r>
-            <w:t>Want to insert a picture from your files or add a shape, text box, or table? You got it! On the Insert tab of the ribbon, just tap the option you need.</w:t>
-          </w:r>
-        </w:p>
-      </w:docPartBody>
-    </w:docPart>
-    <w:docPart>
-      <w:docPartPr>
-        <w:name w:val="8BAE94BEE1128C43BEEFF4C217155D81"/>
-        <w:category>
-          <w:name w:val="General"/>
-          <w:gallery w:val="placeholder"/>
-        </w:category>
-        <w:types>
-          <w:type w:val="bbPlcHdr"/>
-        </w:types>
-        <w:behaviors>
-          <w:behavior w:val="content"/>
-        </w:behaviors>
-        <w:guid w:val="{B65A84F1-80A7-EB49-9EC4-1DC55E3DBADB}"/>
-      </w:docPartPr>
-      <w:docPartBody>
-        <w:p>
-          <w:pPr>
-            <w:pStyle w:val="8BAE94BEE1128C43BEEFF4C217155D81"/>
-          </w:pPr>
-          <w:r>
-            <w:t>Want to insert a picture from your files or add a shape, text box, or table? You got it! On the Insert tab of the ribbon, just tap the option you need.</w:t>
-          </w:r>
-        </w:p>
-      </w:docPartBody>
-    </w:docPart>
-    <w:docPart>
-      <w:docPartPr>
-        <w:name w:val="3AF4AFC58E579F4EB90EB599A6B2E25D"/>
-        <w:category>
-          <w:name w:val="General"/>
-          <w:gallery w:val="placeholder"/>
-        </w:category>
-        <w:types>
-          <w:type w:val="bbPlcHdr"/>
-        </w:types>
-        <w:behaviors>
-          <w:behavior w:val="content"/>
-        </w:behaviors>
-        <w:guid w:val="{37F536B1-8C1F-804E-9039-E57D32621EC4}"/>
-      </w:docPartPr>
-      <w:docPartBody>
-        <w:p>
-          <w:pPr>
-            <w:pStyle w:val="3AF4AFC58E579F4EB90EB599A6B2E25D"/>
-          </w:pPr>
-          <w:r>
-            <w:t>Want to insert a picture from your files or add a shape, text box, or table? You got it! On the Insert tab of the ribbon, just tap the option you need.</w:t>
-          </w:r>
-        </w:p>
-      </w:docPartBody>
-    </w:docPart>
-    <w:docPart>
-      <w:docPartPr>
-        <w:name w:val="43F04628043FB44BA01FB31377FBA257"/>
-        <w:category>
-          <w:name w:val="General"/>
-          <w:gallery w:val="placeholder"/>
-        </w:category>
-        <w:types>
-          <w:type w:val="bbPlcHdr"/>
-        </w:types>
-        <w:behaviors>
-          <w:behavior w:val="content"/>
-        </w:behaviors>
-        <w:guid w:val="{87FAC47A-533B-FF47-AAFE-DC90D828997C}"/>
-      </w:docPartPr>
-      <w:docPartBody>
-        <w:p>
-          <w:pPr>
-            <w:pStyle w:val="43F04628043FB44BA01FB31377FBA257"/>
-          </w:pPr>
-          <w:r>
-            <w:t>Text</w:t>
-          </w:r>
-        </w:p>
-      </w:docPartBody>
-    </w:docPart>
-    <w:docPart>
-      <w:docPartPr>
-        <w:name w:val="AEAEB3528F2C354580AE687A6BDDF9FF"/>
-        <w:category>
-          <w:name w:val="General"/>
-          <w:gallery w:val="placeholder"/>
-        </w:category>
-        <w:types>
-          <w:type w:val="bbPlcHdr"/>
-        </w:types>
-        <w:behaviors>
-          <w:behavior w:val="content"/>
-        </w:behaviors>
-        <w:guid w:val="{191A02EC-3C10-7F46-8A83-F5B020E23369}"/>
-      </w:docPartPr>
-      <w:docPartBody>
-        <w:p>
-          <w:pPr>
-            <w:pStyle w:val="AEAEB3528F2C354580AE687A6BDDF9FF"/>
-          </w:pPr>
-          <w:r>
-            <w:t>Text</w:t>
-          </w:r>
-        </w:p>
-      </w:docPartBody>
-    </w:docPart>
-    <w:docPart>
-      <w:docPartPr>
-        <w:name w:val="9963BBC163F20243B31510F26B96F8A1"/>
-        <w:category>
-          <w:name w:val="General"/>
-          <w:gallery w:val="placeholder"/>
-        </w:category>
-        <w:types>
-          <w:type w:val="bbPlcHdr"/>
-        </w:types>
-        <w:behaviors>
-          <w:behavior w:val="content"/>
-        </w:behaviors>
-        <w:guid w:val="{143E0599-DE20-FA40-93B1-F4AE99EE0298}"/>
-      </w:docPartPr>
-      <w:docPartBody>
-        <w:p>
-          <w:pPr>
-            <w:pStyle w:val="9963BBC163F20243B31510F26B96F8A1"/>
-          </w:pPr>
-          <w:r>
-            <w:t>Text</w:t>
-          </w:r>
-        </w:p>
-      </w:docPartBody>
-    </w:docPart>
-    <w:docPart>
-      <w:docPartPr>
-        <w:name w:val="1D95E01EB397DF43B74EFFE1128636D6"/>
-        <w:category>
-          <w:name w:val="General"/>
-          <w:gallery w:val="placeholder"/>
-        </w:category>
-        <w:types>
-          <w:type w:val="bbPlcHdr"/>
-        </w:types>
-        <w:behaviors>
-          <w:behavior w:val="content"/>
-        </w:behaviors>
-        <w:guid w:val="{DB5FA816-C548-C846-ADF7-AE99376D10CF}"/>
-      </w:docPartPr>
-      <w:docPartBody>
-        <w:p>
-          <w:pPr>
-            <w:pStyle w:val="1D95E01EB397DF43B74EFFE1128636D6"/>
-          </w:pPr>
-          <w:r>
-            <w:t>Text</w:t>
-          </w:r>
-        </w:p>
-      </w:docPartBody>
-    </w:docPart>
-    <w:docPart>
-      <w:docPartPr>
-        <w:name w:val="CCBE9626721ED64EB674F930CEB616BC"/>
-        <w:category>
-          <w:name w:val="General"/>
-          <w:gallery w:val="placeholder"/>
-        </w:category>
-        <w:types>
-          <w:type w:val="bbPlcHdr"/>
-        </w:types>
-        <w:behaviors>
-          <w:behavior w:val="content"/>
-        </w:behaviors>
-        <w:guid w:val="{D39CDC46-1140-1B4E-8A46-5CB9D524C108}"/>
-      </w:docPartPr>
-      <w:docPartBody>
-        <w:p>
-          <w:pPr>
-            <w:pStyle w:val="CCBE9626721ED64EB674F930CEB616BC"/>
-          </w:pPr>
-          <w:r>
-            <w:t>Text</w:t>
-          </w:r>
-        </w:p>
-      </w:docPartBody>
-    </w:docPart>
-    <w:docPart>
-      <w:docPartPr>
-        <w:name w:val="E16D73CE2086C649A33639F0C4072AFD"/>
-        <w:category>
-          <w:name w:val="General"/>
-          <w:gallery w:val="placeholder"/>
-        </w:category>
-        <w:types>
-          <w:type w:val="bbPlcHdr"/>
-        </w:types>
-        <w:behaviors>
-          <w:behavior w:val="content"/>
-        </w:behaviors>
-        <w:guid w:val="{CAC8CCB5-F186-F349-A462-63F8CA0E01F3}"/>
-      </w:docPartPr>
-      <w:docPartBody>
-        <w:p>
-          <w:pPr>
-            <w:pStyle w:val="E16D73CE2086C649A33639F0C4072AFD"/>
-          </w:pPr>
-          <w:r>
-            <w:t>Want to insert a picture from your files or add a shape, text box, or table? You got it! On the Insert tab of the ribbon, just tap the option you need.</w:t>
-          </w:r>
-        </w:p>
-      </w:docPartBody>
-    </w:docPart>
-  </w:docParts>
-</w:glossaryDocument>
+<w:glossaryDocument xmlns:wpc="http://schemas.microsoft.com/office/word/2010/wordprocessingCanvas" xmlns:mo="http://schemas.microsoft.com/office/mac/office/2008/main" xmlns:mc="http://schemas.openxmlformats.org/markup-compatibility/2006" xmlns:mv="urn:schemas-microsoft-com:mac:vml" xmlns:o="urn:schemas-microsoft-com:office:office" xmlns:r="http://schemas.openxmlformats.org/officeDocument/2006/relationships" xmlns:m="http://schemas.openxmlformats.org/officeDocument/2006/math" xmlns:v="urn:schemas-microsoft-com:vml" xmlns:wp14="http://schemas.microsoft.com/office/word/2010/wordprocessingDrawing" xmlns:wp="http://schemas.openxmlformats.org/drawingml/2006/wordprocessingDrawing" xmlns:w10="urn:schemas-microsoft-com:office:word" xmlns:w="http://schemas.openxmlformats.org/wordprocessingml/2006/main" xmlns:w14="http://schemas.microsoft.com/office/word/2010/wordml" xmlns:w15="http://schemas.microsoft.com/office/word/2012/wordml" xmlns:wpg="http://schemas.microsoft.com/office/word/2010/wordprocessingGroup" xmlns:wpi="http://schemas.microsoft.com/office/word/2010/wordprocessingInk" xmlns:wne="http://schemas.microsoft.com/office/word/2006/wordml" xmlns:wps="http://schemas.microsoft.com/office/word/2010/wordprocessingShape" mc:Ignorable="w14 w15 wp14"/>
 </file>
 
 <file path=word/glossary/fontTable.xml><?xml version="1.0" encoding="utf-8"?>
@@ -4090,8 +4115,13 @@
   </w:compat>
   <w:rsids>
     <w:rsidRoot w:val="001B0DCE"/>
+    <w:rsid w:val="00121527"/>
     <w:rsid w:val="001B0DCE"/>
-    <w:rsid w:val="00F30FF7"/>
+    <w:rsid w:val="00226F54"/>
+    <w:rsid w:val="00892D30"/>
+    <w:rsid w:val="008F5C90"/>
+    <w:rsid w:val="00B737F9"/>
+    <w:rsid w:val="00F725C7"/>
   </w:rsids>
   <m:mathPr>
     <m:mathFont m:val="Cambria Math"/>
@@ -4735,6 +4765,22 @@
     <w:name w:val="055A0EE4E7016244873315163061F960"/>
     <w:rsid w:val="001B0DCE"/>
   </w:style>
+  <w:style w:type="paragraph" w:customStyle="1" w:styleId="7EA7ED3D5276674A8B4387E05A128EC6">
+    <w:name w:val="7EA7ED3D5276674A8B4387E05A128EC6"/>
+    <w:rsid w:val="008F5C90"/>
+  </w:style>
+  <w:style w:type="paragraph" w:customStyle="1" w:styleId="F33C614BCB70604BAD013C05F65BDF17">
+    <w:name w:val="F33C614BCB70604BAD013C05F65BDF17"/>
+    <w:rsid w:val="008F5C90"/>
+  </w:style>
+  <w:style w:type="paragraph" w:customStyle="1" w:styleId="8E33136A0C5EE54C84DC7838E0606E87">
+    <w:name w:val="8E33136A0C5EE54C84DC7838E0606E87"/>
+    <w:rsid w:val="008F5C90"/>
+  </w:style>
+  <w:style w:type="paragraph" w:customStyle="1" w:styleId="65FCDA94C0A97E4EA13697C7AE3832BF">
+    <w:name w:val="65FCDA94C0A97E4EA13697C7AE3832BF"/>
+    <w:rsid w:val="008F5C90"/>
+  </w:style>
 </w:styles>
 </file>
 

</xml_diff>